<commit_message>
Revert "Revert "[신창섭]기획서 수정""
This reverts commit 48a4cf96409943604787f988b9dde8fa158bb0a0.
</commit_message>
<xml_diff>
--- a/plan/0.시스템/10.퀘스트 시스템.docx
+++ b/plan/0.시스템/10.퀘스트 시스템.docx
@@ -630,19 +630,27 @@
         <w:rPr>
           <w:rFonts w:hint="eastAsia"/>
         </w:rPr>
-        <w:t>노루막이에서 퀘스트는 게임을 이끌어</w:t>
-      </w:r>
-      <w:r>
-        <w:rPr>
-          <w:rFonts w:hint="eastAsia"/>
-        </w:rPr>
-        <w:t xml:space="preserve"> </w:t>
-      </w:r>
-      <w:r>
-        <w:rPr>
-          <w:rFonts w:hint="eastAsia"/>
-        </w:rPr>
-        <w:t>나갈 메인 컨텐츠의 역할을 한다.</w:t>
+        <w:t xml:space="preserve">노루막이에서 퀘스트는 </w:t>
+      </w:r>
+      <w:r>
+        <w:rPr>
+          <w:rFonts w:hint="eastAsia"/>
+          <w:b/>
+        </w:rPr>
+        <w:t>성장을 돕는</w:t>
+      </w:r>
+      <w:r>
+        <w:rPr>
+          <w:rFonts w:hint="eastAsia"/>
+          <w:b/>
+        </w:rPr>
+        <w:t xml:space="preserve"> 메인 컨텐츠</w:t>
+      </w:r>
+      <w:r>
+        <w:rPr>
+          <w:rFonts w:hint="eastAsia"/>
+        </w:rPr>
+        <w:t>의 역할을 한다.</w:t>
       </w:r>
     </w:p>
     <w:p>
@@ -668,7 +676,13 @@
         <w:rPr>
           <w:rFonts w:hint="eastAsia"/>
         </w:rPr>
-        <w:t xml:space="preserve">상호작용 및 </w:t>
+        <w:t>대화</w:t>
+      </w:r>
+      <w:r>
+        <w:rPr>
+          <w:rFonts w:hint="eastAsia"/>
+        </w:rPr>
+        <w:t xml:space="preserve"> 및 </w:t>
       </w:r>
       <w:r>
         <w:t xml:space="preserve">UI </w:t>
@@ -748,7 +762,40 @@
         <w:rPr>
           <w:rFonts w:hint="eastAsia"/>
         </w:rPr>
-        <w:t>퀘스트의 진행에 따른 구조에 대한 정의를 한다.</w:t>
+        <w:t>임무</w:t>
+      </w:r>
+      <w:r>
+        <w:rPr>
+          <w:rFonts w:hint="eastAsia"/>
+        </w:rPr>
+        <w:t>의 진행에 따른 구조에 대한 정의를 한다.</w:t>
+      </w:r>
+    </w:p>
+    <w:p>
+      <w:pPr>
+        <w:pStyle w:val="3"/>
+        <w:rPr>
+          <w:rFonts w:hint="eastAsia"/>
+        </w:rPr>
+      </w:pPr>
+      <w:r>
+        <w:rPr>
+          <w:rFonts w:hint="eastAsia"/>
+        </w:rPr>
+        <w:t xml:space="preserve">모든 임무는 </w:t>
+      </w:r>
+      <w:r>
+        <w:rPr>
+          <w:rFonts w:hint="eastAsia"/>
+          <w:b/>
+        </w:rPr>
+        <w:t>형태 -&gt; 속성 -&gt; 수행</w:t>
+      </w:r>
+      <w:r>
+        <w:rPr>
+          <w:rFonts w:hint="eastAsia"/>
+        </w:rPr>
+        <w:t>의 3단 구조를 가진다.</w:t>
       </w:r>
     </w:p>
     <w:p>
@@ -762,14 +809,13 @@
       </w:pPr>
       <w:r>
         <w:rPr>
-          <w:rFonts w:hint="eastAsia"/>
           <w:noProof/>
         </w:rPr>
         <w:drawing>
-          <wp:inline distT="0" distB="0" distL="0" distR="0" wp14:anchorId="56608886" wp14:editId="7277D62B">
-            <wp:extent cx="5154295" cy="4086479"/>
-            <wp:effectExtent l="0" t="0" r="8255" b="9525"/>
-            <wp:docPr id="5" name="그림 5"/>
+          <wp:inline distT="0" distB="0" distL="0" distR="0" wp14:anchorId="6EE05998" wp14:editId="47C6F322">
+            <wp:extent cx="4585881" cy="4243474"/>
+            <wp:effectExtent l="0" t="0" r="5715" b="5080"/>
+            <wp:docPr id="3" name="그림 3"/>
             <wp:cNvGraphicFramePr>
               <a:graphicFrameLocks xmlns:a="http://schemas.openxmlformats.org/drawingml/2006/main" noChangeAspect="1"/>
             </wp:cNvGraphicFramePr>
@@ -777,7 +823,7 @@
               <a:graphicData uri="http://schemas.openxmlformats.org/drawingml/2006/picture">
                 <pic:pic xmlns:pic="http://schemas.openxmlformats.org/drawingml/2006/picture">
                   <pic:nvPicPr>
-                    <pic:cNvPr id="5" name="그림2.png"/>
+                    <pic:cNvPr id="3" name="그림1.png"/>
                     <pic:cNvPicPr/>
                   </pic:nvPicPr>
                   <pic:blipFill>
@@ -795,7 +841,7 @@
                   <pic:spPr>
                     <a:xfrm>
                       <a:off x="0" y="0"/>
-                      <a:ext cx="5157646" cy="4089136"/>
+                      <a:ext cx="4590009" cy="4247294"/>
                     </a:xfrm>
                     <a:prstGeom prst="rect">
                       <a:avLst/>
@@ -919,45 +965,21 @@
       <w:pPr>
         <w:pStyle w:val="3"/>
         <w:numPr>
-          <w:ilvl w:val="3"/>
-          <w:numId w:val="1"/>
+          <w:ilvl w:val="0"/>
+          <w:numId w:val="0"/>
         </w:numPr>
-      </w:pPr>
-      <w:r>
-        <w:rPr>
-          <w:rFonts w:hint="eastAsia"/>
-        </w:rPr>
-        <w:t xml:space="preserve">특정 </w:t>
-      </w:r>
-      <w:r>
-        <w:rPr>
-          <w:rFonts w:hint="eastAsia"/>
-        </w:rPr>
-        <w:t>임무</w:t>
-      </w:r>
-      <w:r>
-        <w:rPr>
-          <w:rFonts w:hint="eastAsia"/>
-        </w:rPr>
-        <w:t xml:space="preserve">를 완료했을 경우 </w:t>
-      </w:r>
-      <w:r>
-        <w:rPr>
-          <w:rFonts w:hint="eastAsia"/>
-        </w:rPr>
-        <w:t xml:space="preserve">즉시 </w:t>
-      </w:r>
-      <w:r>
-        <w:rPr>
-          <w:rFonts w:hint="eastAsia"/>
-        </w:rPr>
-        <w:t xml:space="preserve">연계된 </w:t>
-      </w:r>
-      <w:r>
-        <w:rPr>
-          <w:rFonts w:hint="eastAsia"/>
-        </w:rPr>
-        <w:t>다음 임무가 제시되는 경우</w:t>
+        <w:ind w:left="2240"/>
+      </w:pPr>
+    </w:p>
+    <w:p>
+      <w:pPr>
+        <w:pStyle w:val="3"/>
+      </w:pPr>
+      <w:r>
+        <w:rPr>
+          <w:rFonts w:hint="eastAsia"/>
+        </w:rPr>
+        <w:t>단일 임무</w:t>
       </w:r>
     </w:p>
     <w:p>
@@ -972,7 +994,19 @@
         <w:rPr>
           <w:rFonts w:hint="eastAsia"/>
         </w:rPr>
-        <w:t>임무의 시작 조건이 특정 다른 임무 완료일 경우</w:t>
+        <w:t>연계 임무에 속하지 않고 1회 완료</w:t>
+      </w:r>
+      <w:r>
+        <w:rPr>
+          <w:rFonts w:hint="eastAsia"/>
+        </w:rPr>
+        <w:t xml:space="preserve"> </w:t>
+      </w:r>
+      <w:r>
+        <w:rPr>
+          <w:rFonts w:hint="eastAsia"/>
+        </w:rPr>
+        <w:t>시 종료되는 임무</w:t>
       </w:r>
     </w:p>
     <w:p>
@@ -993,7 +1027,7 @@
         <w:rPr>
           <w:rFonts w:hint="eastAsia"/>
         </w:rPr>
-        <w:t>단일 임무</w:t>
+        <w:t>반복 임무</w:t>
       </w:r>
     </w:p>
     <w:p>
@@ -1008,19 +1042,7 @@
         <w:rPr>
           <w:rFonts w:hint="eastAsia"/>
         </w:rPr>
-        <w:t>연계 임무에 속하지 않고 1회 완료</w:t>
-      </w:r>
-      <w:r>
-        <w:rPr>
-          <w:rFonts w:hint="eastAsia"/>
-        </w:rPr>
-        <w:t xml:space="preserve"> </w:t>
-      </w:r>
-      <w:r>
-        <w:rPr>
-          <w:rFonts w:hint="eastAsia"/>
-        </w:rPr>
-        <w:t>시 종료되는 임무</w:t>
+        <w:t>횟수에 제한 없이 임무 수행을 여러 번 가능한 경우</w:t>
       </w:r>
     </w:p>
     <w:p>
@@ -1041,7 +1063,7 @@
         <w:rPr>
           <w:rFonts w:hint="eastAsia"/>
         </w:rPr>
-        <w:t>반복 임무</w:t>
+        <w:t>돌발 임무</w:t>
       </w:r>
     </w:p>
     <w:p>
@@ -1056,42 +1078,6 @@
         <w:rPr>
           <w:rFonts w:hint="eastAsia"/>
         </w:rPr>
-        <w:t>횟수에 제한 없이 임무 수행을 여러 번 가능한 경우</w:t>
-      </w:r>
-    </w:p>
-    <w:p>
-      <w:pPr>
-        <w:pStyle w:val="3"/>
-        <w:numPr>
-          <w:ilvl w:val="0"/>
-          <w:numId w:val="0"/>
-        </w:numPr>
-        <w:ind w:left="2240"/>
-      </w:pPr>
-    </w:p>
-    <w:p>
-      <w:pPr>
-        <w:pStyle w:val="3"/>
-      </w:pPr>
-      <w:r>
-        <w:rPr>
-          <w:rFonts w:hint="eastAsia"/>
-        </w:rPr>
-        <w:t>돌발 임무</w:t>
-      </w:r>
-    </w:p>
-    <w:p>
-      <w:pPr>
-        <w:pStyle w:val="3"/>
-        <w:numPr>
-          <w:ilvl w:val="3"/>
-          <w:numId w:val="1"/>
-        </w:numPr>
-      </w:pPr>
-      <w:r>
-        <w:rPr>
-          <w:rFonts w:hint="eastAsia"/>
-        </w:rPr>
         <w:t xml:space="preserve">임무의 수행 </w:t>
       </w:r>
       <w:r>
@@ -1171,13 +1157,25 @@
         <w:rPr>
           <w:rFonts w:hint="eastAsia"/>
         </w:rPr>
-        <w:t>일반 임무</w:t>
-      </w:r>
-      <w:r>
-        <w:rPr>
-          <w:rFonts w:hint="eastAsia"/>
-        </w:rPr>
-        <w:t xml:space="preserve"> : 메인/보조 임무에 속하지 않는 임무</w:t>
+        <w:t>파티 임무</w:t>
+      </w:r>
+      <w:r>
+        <w:rPr>
+          <w:rFonts w:hint="eastAsia"/>
+        </w:rPr>
+        <w:t xml:space="preserve"> : 파티에 가입한 상태에서 진행</w:t>
+      </w:r>
+      <w:r>
+        <w:rPr>
+          <w:rFonts w:hint="eastAsia"/>
+        </w:rPr>
+        <w:t xml:space="preserve"> </w:t>
+      </w:r>
+      <w:r>
+        <w:rPr>
+          <w:rFonts w:hint="eastAsia"/>
+        </w:rPr>
+        <w:t>해야하는 임무</w:t>
       </w:r>
     </w:p>
     <w:p>
@@ -1188,42 +1186,39 @@
         <w:rPr>
           <w:rFonts w:hint="eastAsia"/>
         </w:rPr>
-        <w:t>파티 임무</w:t>
-      </w:r>
-      <w:r>
-        <w:rPr>
-          <w:rFonts w:hint="eastAsia"/>
-        </w:rPr>
-        <w:t xml:space="preserve"> : 파티에 가입한 상태에서 진행</w:t>
-      </w:r>
-      <w:r>
-        <w:rPr>
-          <w:rFonts w:hint="eastAsia"/>
-        </w:rPr>
-        <w:t xml:space="preserve"> </w:t>
-      </w:r>
-      <w:r>
-        <w:rPr>
-          <w:rFonts w:hint="eastAsia"/>
-        </w:rPr>
-        <w:t>해야하는 임무</w:t>
+        <w:t>길드 임무</w:t>
+      </w:r>
+      <w:r>
+        <w:rPr>
+          <w:rFonts w:hint="eastAsia"/>
+        </w:rPr>
+        <w:t xml:space="preserve"> : 길드와 함께 진행 해야하는 임무</w:t>
       </w:r>
     </w:p>
     <w:p>
       <w:pPr>
         <w:pStyle w:val="3"/>
-      </w:pPr>
-      <w:r>
-        <w:rPr>
-          <w:rFonts w:hint="eastAsia"/>
-        </w:rPr>
-        <w:t>길드 임무</w:t>
-      </w:r>
-      <w:r>
-        <w:rPr>
-          <w:rFonts w:hint="eastAsia"/>
-        </w:rPr>
-        <w:t xml:space="preserve"> : 길드와 함께 진행 해야하는 임무</w:t>
+        <w:rPr>
+          <w:rFonts w:hint="eastAsia"/>
+        </w:rPr>
+      </w:pPr>
+      <w:r>
+        <w:rPr>
+          <w:rFonts w:hint="eastAsia"/>
+        </w:rPr>
+        <w:t>이벤트</w:t>
+      </w:r>
+      <w:r>
+        <w:rPr>
+          <w:rFonts w:hint="eastAsia"/>
+        </w:rPr>
+        <w:t xml:space="preserve"> 임무 : </w:t>
+      </w:r>
+      <w:r>
+        <w:rPr>
+          <w:rFonts w:hint="eastAsia"/>
+        </w:rPr>
+        <w:t>이벤트 등에 사용되는 임무</w:t>
       </w:r>
     </w:p>
     <w:p>
@@ -1297,7 +1292,13 @@
         <w:rPr>
           <w:rFonts w:hint="eastAsia"/>
         </w:rPr>
-        <w:t>보호 임무</w:t>
+        <w:t>방어</w:t>
+      </w:r>
+      <w:r>
+        <w:rPr>
+          <w:rFonts w:hint="eastAsia"/>
+        </w:rPr>
+        <w:t xml:space="preserve"> 임무</w:t>
       </w:r>
       <w:r>
         <w:rPr>
@@ -1314,6 +1315,28 @@
         </w:rPr>
         <w:t>임무의 완료 조건이 특정 오브젝트의 보호일 경우</w:t>
       </w:r>
+    </w:p>
+    <w:p>
+      <w:pPr>
+        <w:pStyle w:val="3"/>
+      </w:pPr>
+      <w:r>
+        <w:rPr>
+          <w:rFonts w:hint="eastAsia"/>
+        </w:rPr>
+        <w:t xml:space="preserve">보호 임무 : 임무의 완료 조건이 특정 </w:t>
+      </w:r>
+      <w:r>
+        <w:t>NPC</w:t>
+      </w:r>
+      <w:r>
+        <w:rPr>
+          <w:rFonts w:hint="eastAsia"/>
+        </w:rPr>
+        <w:t>의 생존일경우</w:t>
+      </w:r>
+      <w:bookmarkStart w:id="2" w:name="_GoBack"/>
+      <w:bookmarkEnd w:id="2"/>
     </w:p>
     <w:p>
       <w:pPr>
@@ -1452,39 +1475,32 @@
         <w:rPr>
           <w:rFonts w:hint="eastAsia"/>
         </w:rPr>
-        <w:t>퀘스트 테이블의 자료구조에 대하여 설정</w:t>
-      </w:r>
-      <w:r>
-        <w:rPr>
-          <w:rFonts w:hint="eastAsia"/>
-        </w:rPr>
-        <w:t xml:space="preserve"> </w:t>
-      </w:r>
-      <w:r>
-        <w:rPr>
-          <w:rFonts w:hint="eastAsia"/>
-          <w:b/>
-          <w:color w:val="FF0000"/>
-          <w:sz w:val="40"/>
-        </w:rPr>
-        <w:t>수정예정</w:t>
+        <w:t xml:space="preserve">퀘스트 테이블의 자료구조에 대하여 </w:t>
+      </w:r>
+      <w:r>
+        <w:rPr>
+          <w:rFonts w:hint="eastAsia"/>
+        </w:rPr>
+        <w:t>설정한다</w:t>
       </w:r>
     </w:p>
     <w:tbl>
       <w:tblPr>
         <w:tblStyle w:val="a6"/>
-        <w:tblW w:w="8690" w:type="dxa"/>
-        <w:tblInd w:w="1804" w:type="dxa"/>
+        <w:tblW w:w="0" w:type="auto"/>
+        <w:tblInd w:w="1760" w:type="dxa"/>
         <w:tblLook w:val="04A0" w:firstRow="1" w:lastRow="0" w:firstColumn="1" w:lastColumn="0" w:noHBand="0" w:noVBand="1"/>
       </w:tblPr>
       <w:tblGrid>
-        <w:gridCol w:w="2478"/>
-        <w:gridCol w:w="6212"/>
+        <w:gridCol w:w="2204"/>
+        <w:gridCol w:w="4822"/>
+        <w:gridCol w:w="1664"/>
       </w:tblGrid>
       <w:tr>
         <w:tc>
           <w:tcPr>
-            <w:tcW w:w="2478" w:type="dxa"/>
+            <w:tcW w:w="2204" w:type="dxa"/>
+            <w:shd w:val="clear" w:color="auto" w:fill="00B0F0"/>
           </w:tcPr>
           <w:p>
             <w:pPr>
@@ -1493,18 +1509,23 @@
                 <w:ilvl w:val="0"/>
                 <w:numId w:val="0"/>
               </w:numPr>
-            </w:pPr>
-            <w:r>
-              <w:rPr>
-                <w:szCs w:val="28"/>
-              </w:rPr>
-              <w:t>No</w:t>
-            </w:r>
-          </w:p>
-        </w:tc>
-        <w:tc>
-          <w:tcPr>
-            <w:tcW w:w="6212" w:type="dxa"/>
+              <w:jc w:val="center"/>
+            </w:pPr>
+            <w:r>
+              <w:t>N</w:t>
+            </w:r>
+            <w:r>
+              <w:rPr>
+                <w:rFonts w:hint="eastAsia"/>
+              </w:rPr>
+              <w:t>o</w:t>
+            </w:r>
+          </w:p>
+        </w:tc>
+        <w:tc>
+          <w:tcPr>
+            <w:tcW w:w="4822" w:type="dxa"/>
+            <w:shd w:val="clear" w:color="auto" w:fill="00B0F0"/>
           </w:tcPr>
           <w:p>
             <w:pPr>
@@ -1513,13 +1534,38 @@
                 <w:ilvl w:val="0"/>
                 <w:numId w:val="0"/>
               </w:numPr>
-            </w:pPr>
-            <w:r>
-              <w:rPr>
-                <w:rFonts w:hint="eastAsia"/>
-                <w:szCs w:val="28"/>
-              </w:rPr>
-              <w:t>번호</w:t>
+              <w:jc w:val="center"/>
+            </w:pPr>
+            <w:r>
+              <w:rPr>
+                <w:rFonts w:hint="eastAsia"/>
+              </w:rPr>
+              <w:t>퀘스트 번호</w:t>
+            </w:r>
+          </w:p>
+        </w:tc>
+        <w:tc>
+          <w:tcPr>
+            <w:tcW w:w="1664" w:type="dxa"/>
+            <w:shd w:val="clear" w:color="auto" w:fill="00B0F0"/>
+          </w:tcPr>
+          <w:p>
+            <w:pPr>
+              <w:pStyle w:val="2"/>
+              <w:numPr>
+                <w:ilvl w:val="0"/>
+                <w:numId w:val="0"/>
+              </w:numPr>
+              <w:jc w:val="center"/>
+              <w:rPr>
+                <w:rFonts w:hint="eastAsia"/>
+              </w:rPr>
+            </w:pPr>
+            <w:r>
+              <w:rPr>
+                <w:rFonts w:hint="eastAsia"/>
+              </w:rPr>
+              <w:t>외부참조</w:t>
             </w:r>
           </w:p>
         </w:tc>
@@ -1527,7 +1573,7 @@
       <w:tr>
         <w:tc>
           <w:tcPr>
-            <w:tcW w:w="2478" w:type="dxa"/>
+            <w:tcW w:w="2204" w:type="dxa"/>
           </w:tcPr>
           <w:p>
             <w:pPr>
@@ -1536,38 +1582,23 @@
                 <w:ilvl w:val="0"/>
                 <w:numId w:val="0"/>
               </w:numPr>
-            </w:pPr>
-            <w:r>
-              <w:rPr>
-                <w:szCs w:val="28"/>
-              </w:rPr>
-              <w:t>Type</w:t>
-            </w:r>
-          </w:p>
-        </w:tc>
-        <w:tc>
-          <w:tcPr>
-            <w:tcW w:w="6212" w:type="dxa"/>
-          </w:tcPr>
-          <w:p>
-            <w:pPr>
-              <w:pStyle w:val="1"/>
-              <w:numPr>
-                <w:ilvl w:val="0"/>
-                <w:numId w:val="0"/>
-              </w:numPr>
-              <w:rPr>
-                <w:sz w:val="24"/>
-              </w:rPr>
-            </w:pPr>
-            <w:r>
-              <w:rPr>
-                <w:rFonts w:hint="eastAsia"/>
-                <w:sz w:val="24"/>
-              </w:rPr>
-              <w:t xml:space="preserve">퀘스트의 타입을 정하는 값이다. 해당 타입을 정함에 </w:t>
-            </w:r>
-          </w:p>
+              <w:jc w:val="center"/>
+              <w:rPr>
+                <w:rFonts w:hint="eastAsia"/>
+              </w:rPr>
+            </w:pPr>
+            <w:r>
+              <w:rPr>
+                <w:rFonts w:hint="eastAsia"/>
+              </w:rPr>
+              <w:t>mainType</w:t>
+            </w:r>
+          </w:p>
+        </w:tc>
+        <w:tc>
+          <w:tcPr>
+            <w:tcW w:w="4822" w:type="dxa"/>
+          </w:tcPr>
           <w:p>
             <w:pPr>
               <w:pStyle w:val="2"/>
@@ -1575,21 +1606,41 @@
                 <w:ilvl w:val="0"/>
                 <w:numId w:val="0"/>
               </w:numPr>
-            </w:pPr>
-            <w:r>
-              <w:rPr>
-                <w:rFonts w:hint="eastAsia"/>
-                <w:szCs w:val="28"/>
-              </w:rPr>
-              <w:t>따라 퀘스트의 조건을 설정한다.</w:t>
-            </w:r>
+              <w:rPr>
+                <w:rFonts w:hint="eastAsia"/>
+              </w:rPr>
+            </w:pPr>
+            <w:r>
+              <w:rPr>
+                <w:rFonts w:hint="eastAsia"/>
+              </w:rPr>
+              <w:t>임무의 속성 정의</w:t>
+            </w:r>
+          </w:p>
+        </w:tc>
+        <w:tc>
+          <w:tcPr>
+            <w:tcW w:w="1664" w:type="dxa"/>
+          </w:tcPr>
+          <w:p>
+            <w:pPr>
+              <w:pStyle w:val="2"/>
+              <w:numPr>
+                <w:ilvl w:val="0"/>
+                <w:numId w:val="0"/>
+              </w:numPr>
+              <w:jc w:val="center"/>
+              <w:rPr>
+                <w:rFonts w:hint="eastAsia"/>
+              </w:rPr>
+            </w:pPr>
           </w:p>
         </w:tc>
       </w:tr>
       <w:tr>
         <w:tc>
           <w:tcPr>
-            <w:tcW w:w="2478" w:type="dxa"/>
+            <w:tcW w:w="2204" w:type="dxa"/>
           </w:tcPr>
           <w:p>
             <w:pPr>
@@ -1598,18 +1649,22 @@
                 <w:ilvl w:val="0"/>
                 <w:numId w:val="0"/>
               </w:numPr>
-            </w:pPr>
-            <w:r>
-              <w:rPr>
-                <w:szCs w:val="28"/>
-              </w:rPr>
-              <w:t>Para0</w:t>
-            </w:r>
-          </w:p>
-        </w:tc>
-        <w:tc>
-          <w:tcPr>
-            <w:tcW w:w="6212" w:type="dxa"/>
+              <w:jc w:val="center"/>
+            </w:pPr>
+            <w:r>
+              <w:t>sub</w:t>
+            </w:r>
+            <w:r>
+              <w:rPr>
+                <w:rFonts w:hint="eastAsia"/>
+              </w:rPr>
+              <w:t>Type</w:t>
+            </w:r>
+          </w:p>
+        </w:tc>
+        <w:tc>
+          <w:tcPr>
+            <w:tcW w:w="4822" w:type="dxa"/>
           </w:tcPr>
           <w:p>
             <w:pPr>
@@ -1622,17 +1677,34 @@
             <w:r>
               <w:rPr>
                 <w:rFonts w:hint="eastAsia"/>
-                <w:szCs w:val="28"/>
-              </w:rPr>
-              <w:t>퀘스트 타입에 따른 파라미터 값</w:t>
-            </w:r>
+              </w:rPr>
+              <w:t>퀘스트 타입 정의</w:t>
+            </w:r>
+          </w:p>
+        </w:tc>
+        <w:tc>
+          <w:tcPr>
+            <w:tcW w:w="1664" w:type="dxa"/>
+          </w:tcPr>
+          <w:p>
+            <w:pPr>
+              <w:pStyle w:val="2"/>
+              <w:numPr>
+                <w:ilvl w:val="0"/>
+                <w:numId w:val="0"/>
+              </w:numPr>
+              <w:jc w:val="center"/>
+              <w:rPr>
+                <w:rFonts w:hint="eastAsia"/>
+              </w:rPr>
+            </w:pPr>
           </w:p>
         </w:tc>
       </w:tr>
       <w:tr>
         <w:tc>
           <w:tcPr>
-            <w:tcW w:w="2478" w:type="dxa"/>
+            <w:tcW w:w="2204" w:type="dxa"/>
           </w:tcPr>
           <w:p>
             <w:pPr>
@@ -1641,18 +1713,22 @@
                 <w:ilvl w:val="0"/>
                 <w:numId w:val="0"/>
               </w:numPr>
-            </w:pPr>
-            <w:r>
-              <w:rPr>
-                <w:szCs w:val="28"/>
-              </w:rPr>
-              <w:t>Para1</w:t>
-            </w:r>
-          </w:p>
-        </w:tc>
-        <w:tc>
-          <w:tcPr>
-            <w:tcW w:w="6212" w:type="dxa"/>
+              <w:jc w:val="center"/>
+            </w:pPr>
+            <w:r>
+              <w:t>P</w:t>
+            </w:r>
+            <w:r>
+              <w:rPr>
+                <w:rFonts w:hint="eastAsia"/>
+              </w:rPr>
+              <w:t>ara0</w:t>
+            </w:r>
+          </w:p>
+        </w:tc>
+        <w:tc>
+          <w:tcPr>
+            <w:tcW w:w="4822" w:type="dxa"/>
           </w:tcPr>
           <w:p>
             <w:pPr>
@@ -1665,17 +1741,34 @@
             <w:r>
               <w:rPr>
                 <w:rFonts w:hint="eastAsia"/>
-                <w:szCs w:val="28"/>
               </w:rPr>
               <w:t>퀘스트 타입에 따른 파라미터 값</w:t>
             </w:r>
+          </w:p>
+        </w:tc>
+        <w:tc>
+          <w:tcPr>
+            <w:tcW w:w="1664" w:type="dxa"/>
+          </w:tcPr>
+          <w:p>
+            <w:pPr>
+              <w:pStyle w:val="2"/>
+              <w:numPr>
+                <w:ilvl w:val="0"/>
+                <w:numId w:val="0"/>
+              </w:numPr>
+              <w:jc w:val="center"/>
+              <w:rPr>
+                <w:rFonts w:hint="eastAsia"/>
+              </w:rPr>
+            </w:pPr>
           </w:p>
         </w:tc>
       </w:tr>
       <w:tr>
         <w:tc>
           <w:tcPr>
-            <w:tcW w:w="2478" w:type="dxa"/>
+            <w:tcW w:w="2204" w:type="dxa"/>
           </w:tcPr>
           <w:p>
             <w:pPr>
@@ -1684,18 +1777,16 @@
                 <w:ilvl w:val="0"/>
                 <w:numId w:val="0"/>
               </w:numPr>
-            </w:pPr>
-            <w:r>
-              <w:rPr>
-                <w:szCs w:val="28"/>
-              </w:rPr>
-              <w:t>Para2</w:t>
-            </w:r>
-          </w:p>
-        </w:tc>
-        <w:tc>
-          <w:tcPr>
-            <w:tcW w:w="6212" w:type="dxa"/>
+              <w:jc w:val="center"/>
+            </w:pPr>
+            <w:r>
+              <w:t>Para1</w:t>
+            </w:r>
+          </w:p>
+        </w:tc>
+        <w:tc>
+          <w:tcPr>
+            <w:tcW w:w="4822" w:type="dxa"/>
           </w:tcPr>
           <w:p>
             <w:pPr>
@@ -1708,17 +1799,34 @@
             <w:r>
               <w:rPr>
                 <w:rFonts w:hint="eastAsia"/>
-                <w:szCs w:val="28"/>
               </w:rPr>
               <w:t>퀘스트 타입에 따른 파라미터 값</w:t>
             </w:r>
+          </w:p>
+        </w:tc>
+        <w:tc>
+          <w:tcPr>
+            <w:tcW w:w="1664" w:type="dxa"/>
+          </w:tcPr>
+          <w:p>
+            <w:pPr>
+              <w:pStyle w:val="2"/>
+              <w:numPr>
+                <w:ilvl w:val="0"/>
+                <w:numId w:val="0"/>
+              </w:numPr>
+              <w:jc w:val="center"/>
+              <w:rPr>
+                <w:rFonts w:hint="eastAsia"/>
+              </w:rPr>
+            </w:pPr>
           </w:p>
         </w:tc>
       </w:tr>
       <w:tr>
         <w:tc>
           <w:tcPr>
-            <w:tcW w:w="2478" w:type="dxa"/>
+            <w:tcW w:w="2204" w:type="dxa"/>
           </w:tcPr>
           <w:p>
             <w:pPr>
@@ -1727,18 +1835,22 @@
                 <w:ilvl w:val="0"/>
                 <w:numId w:val="0"/>
               </w:numPr>
-            </w:pPr>
-            <w:r>
-              <w:rPr>
-                <w:szCs w:val="28"/>
-              </w:rPr>
-              <w:t>Para3</w:t>
-            </w:r>
-          </w:p>
-        </w:tc>
-        <w:tc>
-          <w:tcPr>
-            <w:tcW w:w="6212" w:type="dxa"/>
+              <w:jc w:val="center"/>
+            </w:pPr>
+            <w:r>
+              <w:t>P</w:t>
+            </w:r>
+            <w:r>
+              <w:rPr>
+                <w:rFonts w:hint="eastAsia"/>
+              </w:rPr>
+              <w:t>ara2</w:t>
+            </w:r>
+          </w:p>
+        </w:tc>
+        <w:tc>
+          <w:tcPr>
+            <w:tcW w:w="4822" w:type="dxa"/>
           </w:tcPr>
           <w:p>
             <w:pPr>
@@ -1751,17 +1863,34 @@
             <w:r>
               <w:rPr>
                 <w:rFonts w:hint="eastAsia"/>
-                <w:szCs w:val="28"/>
               </w:rPr>
               <w:t>퀘스트 타입에 따른 파라미터 값</w:t>
             </w:r>
+          </w:p>
+        </w:tc>
+        <w:tc>
+          <w:tcPr>
+            <w:tcW w:w="1664" w:type="dxa"/>
+          </w:tcPr>
+          <w:p>
+            <w:pPr>
+              <w:pStyle w:val="2"/>
+              <w:numPr>
+                <w:ilvl w:val="0"/>
+                <w:numId w:val="0"/>
+              </w:numPr>
+              <w:jc w:val="center"/>
+              <w:rPr>
+                <w:rFonts w:hint="eastAsia"/>
+              </w:rPr>
+            </w:pPr>
           </w:p>
         </w:tc>
       </w:tr>
       <w:tr>
         <w:tc>
           <w:tcPr>
-            <w:tcW w:w="2478" w:type="dxa"/>
+            <w:tcW w:w="2204" w:type="dxa"/>
           </w:tcPr>
           <w:p>
             <w:pPr>
@@ -1770,18 +1899,22 @@
                 <w:ilvl w:val="0"/>
                 <w:numId w:val="0"/>
               </w:numPr>
-            </w:pPr>
-            <w:r>
-              <w:rPr>
-                <w:szCs w:val="28"/>
-              </w:rPr>
-              <w:t>Para4</w:t>
-            </w:r>
-          </w:p>
-        </w:tc>
-        <w:tc>
-          <w:tcPr>
-            <w:tcW w:w="6212" w:type="dxa"/>
+              <w:jc w:val="center"/>
+            </w:pPr>
+            <w:r>
+              <w:t>P</w:t>
+            </w:r>
+            <w:r>
+              <w:rPr>
+                <w:rFonts w:hint="eastAsia"/>
+              </w:rPr>
+              <w:t>ara3</w:t>
+            </w:r>
+          </w:p>
+        </w:tc>
+        <w:tc>
+          <w:tcPr>
+            <w:tcW w:w="4822" w:type="dxa"/>
           </w:tcPr>
           <w:p>
             <w:pPr>
@@ -1794,17 +1927,34 @@
             <w:r>
               <w:rPr>
                 <w:rFonts w:hint="eastAsia"/>
-                <w:szCs w:val="28"/>
               </w:rPr>
               <w:t>퀘스트 타입에 따른 파라미터 값</w:t>
             </w:r>
+          </w:p>
+        </w:tc>
+        <w:tc>
+          <w:tcPr>
+            <w:tcW w:w="1664" w:type="dxa"/>
+          </w:tcPr>
+          <w:p>
+            <w:pPr>
+              <w:pStyle w:val="2"/>
+              <w:numPr>
+                <w:ilvl w:val="0"/>
+                <w:numId w:val="0"/>
+              </w:numPr>
+              <w:jc w:val="center"/>
+              <w:rPr>
+                <w:rFonts w:hint="eastAsia"/>
+              </w:rPr>
+            </w:pPr>
           </w:p>
         </w:tc>
       </w:tr>
       <w:tr>
         <w:tc>
           <w:tcPr>
-            <w:tcW w:w="2478" w:type="dxa"/>
+            <w:tcW w:w="2204" w:type="dxa"/>
           </w:tcPr>
           <w:p>
             <w:pPr>
@@ -1813,18 +1963,22 @@
                 <w:ilvl w:val="0"/>
                 <w:numId w:val="0"/>
               </w:numPr>
-            </w:pPr>
-            <w:r>
-              <w:rPr>
-                <w:szCs w:val="28"/>
-              </w:rPr>
-              <w:t>startLv</w:t>
-            </w:r>
-          </w:p>
-        </w:tc>
-        <w:tc>
-          <w:tcPr>
-            <w:tcW w:w="6212" w:type="dxa"/>
+              <w:jc w:val="center"/>
+            </w:pPr>
+            <w:r>
+              <w:t>P</w:t>
+            </w:r>
+            <w:r>
+              <w:rPr>
+                <w:rFonts w:hint="eastAsia"/>
+              </w:rPr>
+              <w:t>ara4</w:t>
+            </w:r>
+          </w:p>
+        </w:tc>
+        <w:tc>
+          <w:tcPr>
+            <w:tcW w:w="4822" w:type="dxa"/>
           </w:tcPr>
           <w:p>
             <w:pPr>
@@ -1837,17 +1991,34 @@
             <w:r>
               <w:rPr>
                 <w:rFonts w:hint="eastAsia"/>
-                <w:szCs w:val="28"/>
-              </w:rPr>
-              <w:t>해당 퀘스트의 시작 가능 레벨</w:t>
-            </w:r>
+              </w:rPr>
+              <w:t>퀘스트 타입에 따른 파라미터 값</w:t>
+            </w:r>
+          </w:p>
+        </w:tc>
+        <w:tc>
+          <w:tcPr>
+            <w:tcW w:w="1664" w:type="dxa"/>
+          </w:tcPr>
+          <w:p>
+            <w:pPr>
+              <w:pStyle w:val="2"/>
+              <w:numPr>
+                <w:ilvl w:val="0"/>
+                <w:numId w:val="0"/>
+              </w:numPr>
+              <w:jc w:val="center"/>
+              <w:rPr>
+                <w:rFonts w:hint="eastAsia"/>
+              </w:rPr>
+            </w:pPr>
           </w:p>
         </w:tc>
       </w:tr>
       <w:tr>
         <w:tc>
           <w:tcPr>
-            <w:tcW w:w="2478" w:type="dxa"/>
+            <w:tcW w:w="2204" w:type="dxa"/>
           </w:tcPr>
           <w:p>
             <w:pPr>
@@ -1856,41 +2027,23 @@
                 <w:ilvl w:val="0"/>
                 <w:numId w:val="0"/>
               </w:numPr>
-              <w:rPr>
-                <w:szCs w:val="28"/>
-              </w:rPr>
-            </w:pPr>
-            <w:r>
-              <w:rPr>
-                <w:szCs w:val="28"/>
-              </w:rPr>
-              <w:t>preQuest</w:t>
-            </w:r>
-          </w:p>
-        </w:tc>
-        <w:tc>
-          <w:tcPr>
-            <w:tcW w:w="6212" w:type="dxa"/>
-          </w:tcPr>
-          <w:p>
-            <w:pPr>
-              <w:pStyle w:val="1"/>
-              <w:numPr>
-                <w:ilvl w:val="0"/>
-                <w:numId w:val="0"/>
-              </w:numPr>
-              <w:rPr>
-                <w:sz w:val="24"/>
-              </w:rPr>
-            </w:pPr>
-            <w:r>
-              <w:rPr>
-                <w:rFonts w:hint="eastAsia"/>
-                <w:sz w:val="24"/>
-              </w:rPr>
-              <w:t>해당 퀘스트를 하기 위한 선행 퀘스트 번호</w:t>
-            </w:r>
-          </w:p>
+              <w:jc w:val="center"/>
+              <w:rPr>
+                <w:rFonts w:hint="eastAsia"/>
+              </w:rPr>
+            </w:pPr>
+            <w:r>
+              <w:rPr>
+                <w:rFonts w:hint="eastAsia"/>
+              </w:rPr>
+              <w:t>startLv</w:t>
+            </w:r>
+          </w:p>
+        </w:tc>
+        <w:tc>
+          <w:tcPr>
+            <w:tcW w:w="4822" w:type="dxa"/>
+          </w:tcPr>
           <w:p>
             <w:pPr>
               <w:pStyle w:val="2"/>
@@ -1898,37 +2051,38 @@
                 <w:ilvl w:val="0"/>
                 <w:numId w:val="0"/>
               </w:numPr>
-              <w:rPr>
-                <w:szCs w:val="28"/>
-              </w:rPr>
-            </w:pPr>
-            <w:r>
-              <w:rPr>
-                <w:rFonts w:hint="eastAsia"/>
-                <w:szCs w:val="28"/>
-              </w:rPr>
-              <w:t>해당 퀘스트를 하지 않았으면 퀘스트 수행</w:t>
-            </w:r>
-            <w:r>
-              <w:rPr>
-                <w:rFonts w:hint="eastAsia"/>
-              </w:rPr>
-              <w:t>불가</w:t>
-            </w:r>
-            <w:r>
-              <w:rPr>
-                <w:rFonts w:hint="eastAsia"/>
-                <w:szCs w:val="28"/>
-              </w:rPr>
-              <w:t>.</w:t>
-            </w:r>
+            </w:pPr>
+            <w:r>
+              <w:rPr>
+                <w:rFonts w:hint="eastAsia"/>
+              </w:rPr>
+              <w:t>퀘스트 시작 가능 레벨</w:t>
+            </w:r>
+          </w:p>
+        </w:tc>
+        <w:tc>
+          <w:tcPr>
+            <w:tcW w:w="1664" w:type="dxa"/>
+          </w:tcPr>
+          <w:p>
+            <w:pPr>
+              <w:pStyle w:val="2"/>
+              <w:numPr>
+                <w:ilvl w:val="0"/>
+                <w:numId w:val="0"/>
+              </w:numPr>
+              <w:jc w:val="center"/>
+              <w:rPr>
+                <w:rFonts w:hint="eastAsia"/>
+              </w:rPr>
+            </w:pPr>
           </w:p>
         </w:tc>
       </w:tr>
       <w:tr>
         <w:tc>
           <w:tcPr>
-            <w:tcW w:w="2478" w:type="dxa"/>
+            <w:tcW w:w="2204" w:type="dxa"/>
           </w:tcPr>
           <w:p>
             <w:pPr>
@@ -1937,47 +2091,59 @@
                 <w:ilvl w:val="0"/>
                 <w:numId w:val="0"/>
               </w:numPr>
-              <w:rPr>
-                <w:szCs w:val="28"/>
-              </w:rPr>
-            </w:pPr>
-            <w:r>
-              <w:rPr>
-                <w:szCs w:val="28"/>
-              </w:rPr>
-              <w:t>Reward1</w:t>
-            </w:r>
-          </w:p>
-        </w:tc>
-        <w:tc>
-          <w:tcPr>
-            <w:tcW w:w="6212" w:type="dxa"/>
-          </w:tcPr>
-          <w:p>
-            <w:pPr>
-              <w:pStyle w:val="1"/>
-              <w:numPr>
-                <w:ilvl w:val="0"/>
-                <w:numId w:val="0"/>
-              </w:numPr>
-              <w:rPr>
-                <w:sz w:val="24"/>
-              </w:rPr>
-            </w:pPr>
-            <w:r>
-              <w:rPr>
-                <w:rFonts w:hint="eastAsia"/>
-                <w:sz w:val="24"/>
-              </w:rPr>
-              <w:t>퀘스트의 보상1</w:t>
-            </w:r>
+              <w:jc w:val="center"/>
+            </w:pPr>
+            <w:r>
+              <w:rPr>
+                <w:rFonts w:hint="eastAsia"/>
+              </w:rPr>
+              <w:t>startNotifi</w:t>
+            </w:r>
+          </w:p>
+        </w:tc>
+        <w:tc>
+          <w:tcPr>
+            <w:tcW w:w="4822" w:type="dxa"/>
+          </w:tcPr>
+          <w:p>
+            <w:pPr>
+              <w:pStyle w:val="2"/>
+              <w:numPr>
+                <w:ilvl w:val="0"/>
+                <w:numId w:val="0"/>
+              </w:numPr>
+            </w:pPr>
+            <w:r>
+              <w:rPr>
+                <w:rFonts w:hint="eastAsia"/>
+              </w:rPr>
+              <w:t>퀘스트 시작 가능 시 알림 여부</w:t>
+            </w:r>
+          </w:p>
+        </w:tc>
+        <w:tc>
+          <w:tcPr>
+            <w:tcW w:w="1664" w:type="dxa"/>
+          </w:tcPr>
+          <w:p>
+            <w:pPr>
+              <w:pStyle w:val="2"/>
+              <w:numPr>
+                <w:ilvl w:val="0"/>
+                <w:numId w:val="0"/>
+              </w:numPr>
+              <w:jc w:val="center"/>
+              <w:rPr>
+                <w:rFonts w:hint="eastAsia"/>
+              </w:rPr>
+            </w:pPr>
           </w:p>
         </w:tc>
       </w:tr>
       <w:tr>
         <w:tc>
           <w:tcPr>
-            <w:tcW w:w="2478" w:type="dxa"/>
+            <w:tcW w:w="2204" w:type="dxa"/>
           </w:tcPr>
           <w:p>
             <w:pPr>
@@ -1986,47 +2152,68 @@
                 <w:ilvl w:val="0"/>
                 <w:numId w:val="0"/>
               </w:numPr>
-              <w:rPr>
-                <w:szCs w:val="28"/>
-              </w:rPr>
-            </w:pPr>
-            <w:r>
-              <w:rPr>
-                <w:szCs w:val="28"/>
-              </w:rPr>
-              <w:t>Value1</w:t>
-            </w:r>
-          </w:p>
-        </w:tc>
-        <w:tc>
-          <w:tcPr>
-            <w:tcW w:w="6212" w:type="dxa"/>
-          </w:tcPr>
-          <w:p>
-            <w:pPr>
-              <w:pStyle w:val="1"/>
-              <w:numPr>
-                <w:ilvl w:val="0"/>
-                <w:numId w:val="0"/>
-              </w:numPr>
-              <w:rPr>
-                <w:sz w:val="24"/>
-              </w:rPr>
-            </w:pPr>
-            <w:r>
-              <w:rPr>
-                <w:rFonts w:hint="eastAsia"/>
-                <w:sz w:val="24"/>
-              </w:rPr>
-              <w:t>퀘스트의 보상1의 갯수 설정</w:t>
-            </w:r>
+              <w:jc w:val="center"/>
+              <w:rPr>
+                <w:rFonts w:hint="eastAsia"/>
+              </w:rPr>
+            </w:pPr>
+            <w:r>
+              <w:t>R</w:t>
+            </w:r>
+            <w:r>
+              <w:rPr>
+                <w:rFonts w:hint="eastAsia"/>
+              </w:rPr>
+              <w:t>epeat</w:t>
+            </w:r>
+          </w:p>
+        </w:tc>
+        <w:tc>
+          <w:tcPr>
+            <w:tcW w:w="4822" w:type="dxa"/>
+          </w:tcPr>
+          <w:p>
+            <w:pPr>
+              <w:pStyle w:val="2"/>
+              <w:numPr>
+                <w:ilvl w:val="0"/>
+                <w:numId w:val="0"/>
+              </w:numPr>
+              <w:rPr>
+                <w:rFonts w:hint="eastAsia"/>
+              </w:rPr>
+            </w:pPr>
+            <w:r>
+              <w:rPr>
+                <w:rFonts w:hint="eastAsia"/>
+              </w:rPr>
+              <w:t>퀘스트 반복 수행 가능 여부</w:t>
+            </w:r>
+          </w:p>
+        </w:tc>
+        <w:tc>
+          <w:tcPr>
+            <w:tcW w:w="1664" w:type="dxa"/>
+          </w:tcPr>
+          <w:p>
+            <w:pPr>
+              <w:pStyle w:val="2"/>
+              <w:numPr>
+                <w:ilvl w:val="0"/>
+                <w:numId w:val="0"/>
+              </w:numPr>
+              <w:jc w:val="center"/>
+              <w:rPr>
+                <w:rFonts w:hint="eastAsia"/>
+              </w:rPr>
+            </w:pPr>
           </w:p>
         </w:tc>
       </w:tr>
       <w:tr>
         <w:tc>
           <w:tcPr>
-            <w:tcW w:w="2478" w:type="dxa"/>
+            <w:tcW w:w="2204" w:type="dxa"/>
           </w:tcPr>
           <w:p>
             <w:pPr>
@@ -2035,39 +2222,60 @@
                 <w:ilvl w:val="0"/>
                 <w:numId w:val="0"/>
               </w:numPr>
-              <w:rPr>
-                <w:szCs w:val="28"/>
-              </w:rPr>
-            </w:pPr>
-            <w:r>
-              <w:rPr>
-                <w:szCs w:val="28"/>
-              </w:rPr>
-              <w:t>Reward2</w:t>
-            </w:r>
-          </w:p>
-        </w:tc>
-        <w:tc>
-          <w:tcPr>
-            <w:tcW w:w="6212" w:type="dxa"/>
-          </w:tcPr>
-          <w:p>
-            <w:pPr>
-              <w:pStyle w:val="1"/>
-              <w:numPr>
-                <w:ilvl w:val="0"/>
-                <w:numId w:val="0"/>
-              </w:numPr>
-              <w:rPr>
-                <w:sz w:val="24"/>
-              </w:rPr>
-            </w:pPr>
-            <w:r>
-              <w:rPr>
-                <w:rFonts w:hint="eastAsia"/>
-                <w:sz w:val="24"/>
-              </w:rPr>
-              <w:t>퀘스트의 보상2</w:t>
+              <w:jc w:val="center"/>
+            </w:pPr>
+            <w:r>
+              <w:rPr>
+                <w:rFonts w:hint="eastAsia"/>
+              </w:rPr>
+              <w:t>speacialQuest</w:t>
+            </w:r>
+          </w:p>
+        </w:tc>
+        <w:tc>
+          <w:tcPr>
+            <w:tcW w:w="4822" w:type="dxa"/>
+          </w:tcPr>
+          <w:p>
+            <w:pPr>
+              <w:pStyle w:val="2"/>
+              <w:numPr>
+                <w:ilvl w:val="0"/>
+                <w:numId w:val="0"/>
+              </w:numPr>
+              <w:rPr>
+                <w:rFonts w:hint="eastAsia"/>
+              </w:rPr>
+            </w:pPr>
+            <w:r>
+              <w:rPr>
+                <w:rFonts w:hint="eastAsia"/>
+              </w:rPr>
+              <w:t>돌발 퀘스트일 경우 시행 번호</w:t>
+            </w:r>
+          </w:p>
+        </w:tc>
+        <w:tc>
+          <w:tcPr>
+            <w:tcW w:w="1664" w:type="dxa"/>
+          </w:tcPr>
+          <w:p>
+            <w:pPr>
+              <w:pStyle w:val="2"/>
+              <w:numPr>
+                <w:ilvl w:val="0"/>
+                <w:numId w:val="0"/>
+              </w:numPr>
+              <w:jc w:val="center"/>
+              <w:rPr>
+                <w:rFonts w:hint="eastAsia"/>
+              </w:rPr>
+            </w:pPr>
+            <w:r>
+              <w:rPr>
+                <w:rFonts w:hint="eastAsia"/>
+              </w:rPr>
+              <w:t>SpecialQuest</w:t>
             </w:r>
           </w:p>
         </w:tc>
@@ -2075,7 +2283,7 @@
       <w:tr>
         <w:tc>
           <w:tcPr>
-            <w:tcW w:w="2478" w:type="dxa"/>
+            <w:tcW w:w="2204" w:type="dxa"/>
           </w:tcPr>
           <w:p>
             <w:pPr>
@@ -2084,47 +2292,59 @@
                 <w:ilvl w:val="0"/>
                 <w:numId w:val="0"/>
               </w:numPr>
-              <w:rPr>
-                <w:szCs w:val="28"/>
-              </w:rPr>
-            </w:pPr>
-            <w:r>
-              <w:rPr>
-                <w:szCs w:val="28"/>
-              </w:rPr>
-              <w:t>Value2</w:t>
-            </w:r>
-          </w:p>
-        </w:tc>
-        <w:tc>
-          <w:tcPr>
-            <w:tcW w:w="6212" w:type="dxa"/>
-          </w:tcPr>
-          <w:p>
-            <w:pPr>
-              <w:pStyle w:val="1"/>
-              <w:numPr>
-                <w:ilvl w:val="0"/>
-                <w:numId w:val="0"/>
-              </w:numPr>
-              <w:rPr>
-                <w:sz w:val="24"/>
-              </w:rPr>
-            </w:pPr>
-            <w:r>
-              <w:rPr>
-                <w:rFonts w:hint="eastAsia"/>
-                <w:sz w:val="24"/>
-              </w:rPr>
-              <w:t>퀘스트의 보상2의 갯수 설정</w:t>
-            </w:r>
+              <w:jc w:val="center"/>
+            </w:pPr>
+            <w:r>
+              <w:rPr>
+                <w:rFonts w:hint="eastAsia"/>
+              </w:rPr>
+              <w:t>preQuest</w:t>
+            </w:r>
+          </w:p>
+        </w:tc>
+        <w:tc>
+          <w:tcPr>
+            <w:tcW w:w="4822" w:type="dxa"/>
+          </w:tcPr>
+          <w:p>
+            <w:pPr>
+              <w:pStyle w:val="2"/>
+              <w:numPr>
+                <w:ilvl w:val="0"/>
+                <w:numId w:val="0"/>
+              </w:numPr>
+            </w:pPr>
+            <w:r>
+              <w:rPr>
+                <w:rFonts w:hint="eastAsia"/>
+              </w:rPr>
+              <w:t>연계된 이전 퀘스트가 있는지 여부</w:t>
+            </w:r>
+          </w:p>
+        </w:tc>
+        <w:tc>
+          <w:tcPr>
+            <w:tcW w:w="1664" w:type="dxa"/>
+          </w:tcPr>
+          <w:p>
+            <w:pPr>
+              <w:pStyle w:val="2"/>
+              <w:numPr>
+                <w:ilvl w:val="0"/>
+                <w:numId w:val="0"/>
+              </w:numPr>
+              <w:jc w:val="center"/>
+              <w:rPr>
+                <w:rFonts w:hint="eastAsia"/>
+              </w:rPr>
+            </w:pPr>
           </w:p>
         </w:tc>
       </w:tr>
       <w:tr>
         <w:tc>
           <w:tcPr>
-            <w:tcW w:w="2478" w:type="dxa"/>
+            <w:tcW w:w="2204" w:type="dxa"/>
           </w:tcPr>
           <w:p>
             <w:pPr>
@@ -2133,39 +2353,60 @@
                 <w:ilvl w:val="0"/>
                 <w:numId w:val="0"/>
               </w:numPr>
-              <w:rPr>
-                <w:szCs w:val="28"/>
-              </w:rPr>
-            </w:pPr>
-            <w:r>
-              <w:rPr>
-                <w:szCs w:val="28"/>
-              </w:rPr>
-              <w:t>Reward3</w:t>
-            </w:r>
-          </w:p>
-        </w:tc>
-        <w:tc>
-          <w:tcPr>
-            <w:tcW w:w="6212" w:type="dxa"/>
-          </w:tcPr>
-          <w:p>
-            <w:pPr>
-              <w:pStyle w:val="1"/>
-              <w:numPr>
-                <w:ilvl w:val="0"/>
-                <w:numId w:val="0"/>
-              </w:numPr>
-              <w:rPr>
-                <w:sz w:val="24"/>
-              </w:rPr>
-            </w:pPr>
-            <w:r>
-              <w:rPr>
-                <w:rFonts w:hint="eastAsia"/>
-                <w:sz w:val="24"/>
-              </w:rPr>
-              <w:t>퀘스트의 보상3</w:t>
+              <w:jc w:val="center"/>
+            </w:pPr>
+            <w:r>
+              <w:t>R</w:t>
+            </w:r>
+            <w:r>
+              <w:rPr>
+                <w:rFonts w:hint="eastAsia"/>
+              </w:rPr>
+              <w:t>eward1</w:t>
+            </w:r>
+          </w:p>
+        </w:tc>
+        <w:tc>
+          <w:tcPr>
+            <w:tcW w:w="4822" w:type="dxa"/>
+          </w:tcPr>
+          <w:p>
+            <w:pPr>
+              <w:pStyle w:val="2"/>
+              <w:numPr>
+                <w:ilvl w:val="0"/>
+                <w:numId w:val="0"/>
+              </w:numPr>
+            </w:pPr>
+            <w:r>
+              <w:rPr>
+                <w:rFonts w:hint="eastAsia"/>
+              </w:rPr>
+              <w:t>퀘스트 보상 아이템</w:t>
+            </w:r>
+          </w:p>
+        </w:tc>
+        <w:tc>
+          <w:tcPr>
+            <w:tcW w:w="1664" w:type="dxa"/>
+          </w:tcPr>
+          <w:p>
+            <w:pPr>
+              <w:pStyle w:val="2"/>
+              <w:numPr>
+                <w:ilvl w:val="0"/>
+                <w:numId w:val="0"/>
+              </w:numPr>
+              <w:jc w:val="center"/>
+              <w:rPr>
+                <w:rFonts w:hint="eastAsia"/>
+              </w:rPr>
+            </w:pPr>
+            <w:r>
+              <w:rPr>
+                <w:rFonts w:hint="eastAsia"/>
+              </w:rPr>
+              <w:t>ItemTable</w:t>
             </w:r>
           </w:p>
         </w:tc>
@@ -2173,7 +2414,7 @@
       <w:tr>
         <w:tc>
           <w:tcPr>
-            <w:tcW w:w="2478" w:type="dxa"/>
+            <w:tcW w:w="2204" w:type="dxa"/>
           </w:tcPr>
           <w:p>
             <w:pPr>
@@ -2182,47 +2423,59 @@
                 <w:ilvl w:val="0"/>
                 <w:numId w:val="0"/>
               </w:numPr>
-              <w:rPr>
-                <w:szCs w:val="28"/>
-              </w:rPr>
-            </w:pPr>
-            <w:r>
-              <w:rPr>
-                <w:szCs w:val="28"/>
-              </w:rPr>
-              <w:t>Value3</w:t>
-            </w:r>
-          </w:p>
-        </w:tc>
-        <w:tc>
-          <w:tcPr>
-            <w:tcW w:w="6212" w:type="dxa"/>
-          </w:tcPr>
-          <w:p>
-            <w:pPr>
-              <w:pStyle w:val="1"/>
-              <w:numPr>
-                <w:ilvl w:val="0"/>
-                <w:numId w:val="0"/>
-              </w:numPr>
-              <w:rPr>
-                <w:sz w:val="24"/>
-              </w:rPr>
-            </w:pPr>
-            <w:r>
-              <w:rPr>
-                <w:rFonts w:hint="eastAsia"/>
-                <w:sz w:val="24"/>
-              </w:rPr>
-              <w:t>퀘스트의 보상3의 갯수 설정</w:t>
-            </w:r>
+              <w:jc w:val="center"/>
+            </w:pPr>
+            <w:r>
+              <w:rPr>
+                <w:rFonts w:hint="eastAsia"/>
+              </w:rPr>
+              <w:t>Value1</w:t>
+            </w:r>
+          </w:p>
+        </w:tc>
+        <w:tc>
+          <w:tcPr>
+            <w:tcW w:w="4822" w:type="dxa"/>
+          </w:tcPr>
+          <w:p>
+            <w:pPr>
+              <w:pStyle w:val="2"/>
+              <w:numPr>
+                <w:ilvl w:val="0"/>
+                <w:numId w:val="0"/>
+              </w:numPr>
+            </w:pPr>
+            <w:r>
+              <w:rPr>
+                <w:rFonts w:hint="eastAsia"/>
+              </w:rPr>
+              <w:t>보상 1의 개수</w:t>
+            </w:r>
+          </w:p>
+        </w:tc>
+        <w:tc>
+          <w:tcPr>
+            <w:tcW w:w="1664" w:type="dxa"/>
+          </w:tcPr>
+          <w:p>
+            <w:pPr>
+              <w:pStyle w:val="2"/>
+              <w:numPr>
+                <w:ilvl w:val="0"/>
+                <w:numId w:val="0"/>
+              </w:numPr>
+              <w:jc w:val="center"/>
+              <w:rPr>
+                <w:rFonts w:hint="eastAsia"/>
+              </w:rPr>
+            </w:pPr>
           </w:p>
         </w:tc>
       </w:tr>
       <w:tr>
         <w:tc>
           <w:tcPr>
-            <w:tcW w:w="2478" w:type="dxa"/>
+            <w:tcW w:w="2204" w:type="dxa"/>
           </w:tcPr>
           <w:p>
             <w:pPr>
@@ -2231,39 +2484,60 @@
                 <w:ilvl w:val="0"/>
                 <w:numId w:val="0"/>
               </w:numPr>
-              <w:rPr>
-                <w:szCs w:val="28"/>
-              </w:rPr>
-            </w:pPr>
-            <w:r>
-              <w:rPr>
-                <w:szCs w:val="28"/>
-              </w:rPr>
-              <w:t>Reward4</w:t>
-            </w:r>
-          </w:p>
-        </w:tc>
-        <w:tc>
-          <w:tcPr>
-            <w:tcW w:w="6212" w:type="dxa"/>
-          </w:tcPr>
-          <w:p>
-            <w:pPr>
-              <w:pStyle w:val="1"/>
-              <w:numPr>
-                <w:ilvl w:val="0"/>
-                <w:numId w:val="0"/>
-              </w:numPr>
-              <w:rPr>
-                <w:sz w:val="24"/>
-              </w:rPr>
-            </w:pPr>
-            <w:r>
-              <w:rPr>
-                <w:rFonts w:hint="eastAsia"/>
-                <w:sz w:val="24"/>
-              </w:rPr>
-              <w:t>퀘스트의 보상4</w:t>
+              <w:jc w:val="center"/>
+            </w:pPr>
+            <w:r>
+              <w:t>R</w:t>
+            </w:r>
+            <w:r>
+              <w:rPr>
+                <w:rFonts w:hint="eastAsia"/>
+              </w:rPr>
+              <w:t>eward2</w:t>
+            </w:r>
+          </w:p>
+        </w:tc>
+        <w:tc>
+          <w:tcPr>
+            <w:tcW w:w="4822" w:type="dxa"/>
+          </w:tcPr>
+          <w:p>
+            <w:pPr>
+              <w:pStyle w:val="2"/>
+              <w:numPr>
+                <w:ilvl w:val="0"/>
+                <w:numId w:val="0"/>
+              </w:numPr>
+            </w:pPr>
+            <w:r>
+              <w:rPr>
+                <w:rFonts w:hint="eastAsia"/>
+              </w:rPr>
+              <w:t>퀘스트 보상 아이템</w:t>
+            </w:r>
+          </w:p>
+        </w:tc>
+        <w:tc>
+          <w:tcPr>
+            <w:tcW w:w="1664" w:type="dxa"/>
+          </w:tcPr>
+          <w:p>
+            <w:pPr>
+              <w:pStyle w:val="2"/>
+              <w:numPr>
+                <w:ilvl w:val="0"/>
+                <w:numId w:val="0"/>
+              </w:numPr>
+              <w:jc w:val="center"/>
+              <w:rPr>
+                <w:rFonts w:hint="eastAsia"/>
+              </w:rPr>
+            </w:pPr>
+            <w:r>
+              <w:rPr>
+                <w:rFonts w:hint="eastAsia"/>
+              </w:rPr>
+              <w:t>ItemTable</w:t>
             </w:r>
           </w:p>
         </w:tc>
@@ -2271,7 +2545,7 @@
       <w:tr>
         <w:tc>
           <w:tcPr>
-            <w:tcW w:w="2478" w:type="dxa"/>
+            <w:tcW w:w="2204" w:type="dxa"/>
           </w:tcPr>
           <w:p>
             <w:pPr>
@@ -2280,47 +2554,62 @@
                 <w:ilvl w:val="0"/>
                 <w:numId w:val="0"/>
               </w:numPr>
-              <w:rPr>
-                <w:szCs w:val="28"/>
-              </w:rPr>
-            </w:pPr>
-            <w:r>
-              <w:rPr>
-                <w:szCs w:val="28"/>
-              </w:rPr>
-              <w:t>Value4</w:t>
-            </w:r>
-          </w:p>
-        </w:tc>
-        <w:tc>
-          <w:tcPr>
-            <w:tcW w:w="6212" w:type="dxa"/>
-          </w:tcPr>
-          <w:p>
-            <w:pPr>
-              <w:pStyle w:val="1"/>
-              <w:numPr>
-                <w:ilvl w:val="0"/>
-                <w:numId w:val="0"/>
-              </w:numPr>
-              <w:rPr>
-                <w:sz w:val="24"/>
-              </w:rPr>
-            </w:pPr>
-            <w:r>
-              <w:rPr>
-                <w:rFonts w:hint="eastAsia"/>
-                <w:sz w:val="24"/>
-              </w:rPr>
-              <w:t>퀘스트의 보상4의 갯수 설정</w:t>
-            </w:r>
+              <w:jc w:val="center"/>
+            </w:pPr>
+            <w:r>
+              <w:t>V</w:t>
+            </w:r>
+            <w:r>
+              <w:rPr>
+                <w:rFonts w:hint="eastAsia"/>
+              </w:rPr>
+              <w:t>alue2</w:t>
+            </w:r>
+          </w:p>
+        </w:tc>
+        <w:tc>
+          <w:tcPr>
+            <w:tcW w:w="4822" w:type="dxa"/>
+          </w:tcPr>
+          <w:p>
+            <w:pPr>
+              <w:pStyle w:val="2"/>
+              <w:numPr>
+                <w:ilvl w:val="0"/>
+                <w:numId w:val="0"/>
+              </w:numPr>
+            </w:pPr>
+            <w:r>
+              <w:rPr>
+                <w:rFonts w:hint="eastAsia"/>
+              </w:rPr>
+              <w:t>보상 1의 개수</w:t>
+            </w:r>
+          </w:p>
+        </w:tc>
+        <w:tc>
+          <w:tcPr>
+            <w:tcW w:w="1664" w:type="dxa"/>
+          </w:tcPr>
+          <w:p>
+            <w:pPr>
+              <w:pStyle w:val="2"/>
+              <w:numPr>
+                <w:ilvl w:val="0"/>
+                <w:numId w:val="0"/>
+              </w:numPr>
+              <w:jc w:val="center"/>
+              <w:rPr>
+                <w:rFonts w:hint="eastAsia"/>
+              </w:rPr>
+            </w:pPr>
           </w:p>
         </w:tc>
       </w:tr>
       <w:tr>
         <w:tc>
           <w:tcPr>
-            <w:tcW w:w="2478" w:type="dxa"/>
+            <w:tcW w:w="2204" w:type="dxa"/>
           </w:tcPr>
           <w:p>
             <w:pPr>
@@ -2329,39 +2618,69 @@
                 <w:ilvl w:val="0"/>
                 <w:numId w:val="0"/>
               </w:numPr>
-              <w:rPr>
-                <w:szCs w:val="28"/>
-              </w:rPr>
-            </w:pPr>
-            <w:r>
-              <w:rPr>
-                <w:szCs w:val="28"/>
-              </w:rPr>
-              <w:t>Reward5</w:t>
-            </w:r>
-          </w:p>
-        </w:tc>
-        <w:tc>
-          <w:tcPr>
-            <w:tcW w:w="6212" w:type="dxa"/>
-          </w:tcPr>
-          <w:p>
-            <w:pPr>
-              <w:pStyle w:val="1"/>
-              <w:numPr>
-                <w:ilvl w:val="0"/>
-                <w:numId w:val="0"/>
-              </w:numPr>
-              <w:rPr>
-                <w:sz w:val="24"/>
-              </w:rPr>
-            </w:pPr>
-            <w:r>
-              <w:rPr>
-                <w:rFonts w:hint="eastAsia"/>
-                <w:sz w:val="24"/>
-              </w:rPr>
-              <w:t>퀘스트의 보상5</w:t>
+              <w:jc w:val="center"/>
+            </w:pPr>
+            <w:r>
+              <w:t>R</w:t>
+            </w:r>
+            <w:r>
+              <w:rPr>
+                <w:rFonts w:hint="eastAsia"/>
+              </w:rPr>
+              <w:t>ewar</w:t>
+            </w:r>
+            <w:r>
+              <w:t>d</w:t>
+            </w:r>
+            <w:r>
+              <w:rPr>
+                <w:rFonts w:hint="eastAsia"/>
+              </w:rPr>
+              <w:t>3</w:t>
+            </w:r>
+          </w:p>
+        </w:tc>
+        <w:tc>
+          <w:tcPr>
+            <w:tcW w:w="4822" w:type="dxa"/>
+          </w:tcPr>
+          <w:p>
+            <w:pPr>
+              <w:pStyle w:val="2"/>
+              <w:numPr>
+                <w:ilvl w:val="0"/>
+                <w:numId w:val="0"/>
+              </w:numPr>
+            </w:pPr>
+            <w:r>
+              <w:rPr>
+                <w:rFonts w:hint="eastAsia"/>
+              </w:rPr>
+              <w:t>퀘스트 보상 아이템</w:t>
+            </w:r>
+          </w:p>
+        </w:tc>
+        <w:tc>
+          <w:tcPr>
+            <w:tcW w:w="1664" w:type="dxa"/>
+          </w:tcPr>
+          <w:p>
+            <w:pPr>
+              <w:pStyle w:val="2"/>
+              <w:numPr>
+                <w:ilvl w:val="0"/>
+                <w:numId w:val="0"/>
+              </w:numPr>
+              <w:jc w:val="center"/>
+              <w:rPr>
+                <w:rFonts w:hint="eastAsia"/>
+              </w:rPr>
+            </w:pPr>
+            <w:r>
+              <w:rPr>
+                <w:rFonts w:hint="eastAsia"/>
+              </w:rPr>
+              <w:t>ItemTable</w:t>
             </w:r>
           </w:p>
         </w:tc>
@@ -2369,7 +2688,7 @@
       <w:tr>
         <w:tc>
           <w:tcPr>
-            <w:tcW w:w="2478" w:type="dxa"/>
+            <w:tcW w:w="2204" w:type="dxa"/>
           </w:tcPr>
           <w:p>
             <w:pPr>
@@ -2378,47 +2697,62 @@
                 <w:ilvl w:val="0"/>
                 <w:numId w:val="0"/>
               </w:numPr>
-              <w:rPr>
-                <w:szCs w:val="28"/>
-              </w:rPr>
-            </w:pPr>
-            <w:r>
-              <w:rPr>
-                <w:szCs w:val="28"/>
-              </w:rPr>
-              <w:t>Value5</w:t>
-            </w:r>
-          </w:p>
-        </w:tc>
-        <w:tc>
-          <w:tcPr>
-            <w:tcW w:w="6212" w:type="dxa"/>
-          </w:tcPr>
-          <w:p>
-            <w:pPr>
-              <w:pStyle w:val="1"/>
-              <w:numPr>
-                <w:ilvl w:val="0"/>
-                <w:numId w:val="0"/>
-              </w:numPr>
-              <w:rPr>
-                <w:sz w:val="24"/>
-              </w:rPr>
-            </w:pPr>
-            <w:r>
-              <w:rPr>
-                <w:rFonts w:hint="eastAsia"/>
-                <w:sz w:val="24"/>
-              </w:rPr>
-              <w:t>퀘스트의 보상5의 갯수 설정</w:t>
-            </w:r>
+              <w:jc w:val="center"/>
+            </w:pPr>
+            <w:r>
+              <w:t>V</w:t>
+            </w:r>
+            <w:r>
+              <w:rPr>
+                <w:rFonts w:hint="eastAsia"/>
+              </w:rPr>
+              <w:t>alue3</w:t>
+            </w:r>
+          </w:p>
+        </w:tc>
+        <w:tc>
+          <w:tcPr>
+            <w:tcW w:w="4822" w:type="dxa"/>
+          </w:tcPr>
+          <w:p>
+            <w:pPr>
+              <w:pStyle w:val="2"/>
+              <w:numPr>
+                <w:ilvl w:val="0"/>
+                <w:numId w:val="0"/>
+              </w:numPr>
+            </w:pPr>
+            <w:r>
+              <w:rPr>
+                <w:rFonts w:hint="eastAsia"/>
+              </w:rPr>
+              <w:t>보상 1의 개수</w:t>
+            </w:r>
+          </w:p>
+        </w:tc>
+        <w:tc>
+          <w:tcPr>
+            <w:tcW w:w="1664" w:type="dxa"/>
+          </w:tcPr>
+          <w:p>
+            <w:pPr>
+              <w:pStyle w:val="2"/>
+              <w:numPr>
+                <w:ilvl w:val="0"/>
+                <w:numId w:val="0"/>
+              </w:numPr>
+              <w:jc w:val="center"/>
+              <w:rPr>
+                <w:rFonts w:hint="eastAsia"/>
+              </w:rPr>
+            </w:pPr>
           </w:p>
         </w:tc>
       </w:tr>
       <w:tr>
         <w:tc>
           <w:tcPr>
-            <w:tcW w:w="2478" w:type="dxa"/>
+            <w:tcW w:w="2204" w:type="dxa"/>
           </w:tcPr>
           <w:p>
             <w:pPr>
@@ -2427,47 +2761,59 @@
                 <w:ilvl w:val="0"/>
                 <w:numId w:val="0"/>
               </w:numPr>
-              <w:rPr>
-                <w:szCs w:val="28"/>
-              </w:rPr>
-            </w:pPr>
-            <w:r>
-              <w:rPr>
-                <w:szCs w:val="28"/>
-              </w:rPr>
-              <w:t>qurestName</w:t>
-            </w:r>
-          </w:p>
-        </w:tc>
-        <w:tc>
-          <w:tcPr>
-            <w:tcW w:w="6212" w:type="dxa"/>
-          </w:tcPr>
-          <w:p>
-            <w:pPr>
-              <w:pStyle w:val="1"/>
-              <w:numPr>
-                <w:ilvl w:val="0"/>
-                <w:numId w:val="0"/>
-              </w:numPr>
-              <w:rPr>
-                <w:sz w:val="24"/>
-              </w:rPr>
-            </w:pPr>
-            <w:r>
-              <w:rPr>
-                <w:rFonts w:hint="eastAsia"/>
-                <w:sz w:val="24"/>
-              </w:rPr>
-              <w:t>퀘스트 이름</w:t>
-            </w:r>
+              <w:jc w:val="center"/>
+            </w:pPr>
+            <w:r>
+              <w:rPr>
+                <w:rFonts w:hint="eastAsia"/>
+              </w:rPr>
+              <w:t>QuestName</w:t>
+            </w:r>
+          </w:p>
+        </w:tc>
+        <w:tc>
+          <w:tcPr>
+            <w:tcW w:w="4822" w:type="dxa"/>
+          </w:tcPr>
+          <w:p>
+            <w:pPr>
+              <w:pStyle w:val="2"/>
+              <w:numPr>
+                <w:ilvl w:val="0"/>
+                <w:numId w:val="0"/>
+              </w:numPr>
+            </w:pPr>
+            <w:r>
+              <w:rPr>
+                <w:rFonts w:hint="eastAsia"/>
+              </w:rPr>
+              <w:t>퀘스트의 이름</w:t>
+            </w:r>
+          </w:p>
+        </w:tc>
+        <w:tc>
+          <w:tcPr>
+            <w:tcW w:w="1664" w:type="dxa"/>
+          </w:tcPr>
+          <w:p>
+            <w:pPr>
+              <w:pStyle w:val="2"/>
+              <w:numPr>
+                <w:ilvl w:val="0"/>
+                <w:numId w:val="0"/>
+              </w:numPr>
+              <w:jc w:val="center"/>
+              <w:rPr>
+                <w:rFonts w:hint="eastAsia"/>
+              </w:rPr>
+            </w:pPr>
           </w:p>
         </w:tc>
       </w:tr>
       <w:tr>
         <w:tc>
           <w:tcPr>
-            <w:tcW w:w="2478" w:type="dxa"/>
+            <w:tcW w:w="2204" w:type="dxa"/>
           </w:tcPr>
           <w:p>
             <w:pPr>
@@ -2476,65 +2822,66 @@
                 <w:ilvl w:val="0"/>
                 <w:numId w:val="0"/>
               </w:numPr>
-              <w:rPr>
-                <w:szCs w:val="28"/>
-              </w:rPr>
-            </w:pPr>
-            <w:r>
-              <w:rPr>
-                <w:szCs w:val="28"/>
-              </w:rPr>
-              <w:t>questStartNpc</w:t>
-            </w:r>
-          </w:p>
-        </w:tc>
-        <w:tc>
-          <w:tcPr>
-            <w:tcW w:w="6212" w:type="dxa"/>
-          </w:tcPr>
-          <w:p>
-            <w:pPr>
-              <w:pStyle w:val="1"/>
-              <w:numPr>
-                <w:ilvl w:val="0"/>
-                <w:numId w:val="0"/>
-              </w:numPr>
-              <w:rPr>
-                <w:sz w:val="24"/>
-              </w:rPr>
-            </w:pPr>
-            <w:r>
-              <w:rPr>
-                <w:rFonts w:hint="eastAsia"/>
-                <w:sz w:val="24"/>
+              <w:jc w:val="center"/>
+            </w:pPr>
+            <w:r>
+              <w:rPr>
+                <w:rFonts w:hint="eastAsia"/>
+              </w:rPr>
+              <w:t>QuestStartNpc</w:t>
+            </w:r>
+          </w:p>
+        </w:tc>
+        <w:tc>
+          <w:tcPr>
+            <w:tcW w:w="4822" w:type="dxa"/>
+          </w:tcPr>
+          <w:p>
+            <w:pPr>
+              <w:pStyle w:val="2"/>
+              <w:numPr>
+                <w:ilvl w:val="0"/>
+                <w:numId w:val="0"/>
+              </w:numPr>
+            </w:pPr>
+            <w:r>
+              <w:rPr>
+                <w:rFonts w:hint="eastAsia"/>
               </w:rPr>
               <w:t xml:space="preserve">퀘스트를 시작할 수 있는 </w:t>
             </w:r>
             <w:r>
-              <w:rPr>
-                <w:sz w:val="24"/>
-              </w:rPr>
-              <w:t>npc</w:t>
-            </w:r>
-            <w:r>
-              <w:rPr>
-                <w:rFonts w:hint="eastAsia"/>
-                <w:sz w:val="24"/>
-              </w:rPr>
-              <w:t xml:space="preserve">. </w:t>
-            </w:r>
-            <w:r>
-              <w:rPr>
-                <w:sz w:val="24"/>
-              </w:rPr>
-              <w:t>npcInfo</w:t>
-            </w:r>
-            <w:r>
-              <w:rPr>
-                <w:rFonts w:hint="eastAsia"/>
-                <w:sz w:val="24"/>
-              </w:rPr>
-              <w:t xml:space="preserve"> 테이블의 값</w:t>
+              <w:t>NPC</w:t>
+            </w:r>
+          </w:p>
+        </w:tc>
+        <w:tc>
+          <w:tcPr>
+            <w:tcW w:w="1664" w:type="dxa"/>
+          </w:tcPr>
+          <w:p>
+            <w:pPr>
+              <w:pStyle w:val="2"/>
+              <w:numPr>
+                <w:ilvl w:val="0"/>
+                <w:numId w:val="0"/>
+              </w:numPr>
+              <w:jc w:val="center"/>
+              <w:rPr>
+                <w:rFonts w:hint="eastAsia"/>
+              </w:rPr>
+            </w:pPr>
+            <w:r>
+              <w:rPr>
+                <w:rFonts w:hint="eastAsia"/>
+              </w:rPr>
+              <w:t>N</w:t>
+            </w:r>
+            <w:r>
+              <w:rPr>
+                <w:rFonts w:hint="eastAsia"/>
+              </w:rPr>
+              <w:t>pcPosition</w:t>
             </w:r>
           </w:p>
         </w:tc>
@@ -2542,7 +2889,7 @@
       <w:tr>
         <w:tc>
           <w:tcPr>
-            <w:tcW w:w="2478" w:type="dxa"/>
+            <w:tcW w:w="2204" w:type="dxa"/>
           </w:tcPr>
           <w:p>
             <w:pPr>
@@ -2551,65 +2898,63 @@
                 <w:ilvl w:val="0"/>
                 <w:numId w:val="0"/>
               </w:numPr>
-              <w:rPr>
-                <w:szCs w:val="28"/>
-              </w:rPr>
-            </w:pPr>
-            <w:r>
-              <w:rPr>
-                <w:szCs w:val="28"/>
-              </w:rPr>
-              <w:t>questEndNpc</w:t>
-            </w:r>
-          </w:p>
-        </w:tc>
-        <w:tc>
-          <w:tcPr>
-            <w:tcW w:w="6212" w:type="dxa"/>
-          </w:tcPr>
-          <w:p>
-            <w:pPr>
-              <w:pStyle w:val="1"/>
-              <w:numPr>
-                <w:ilvl w:val="0"/>
-                <w:numId w:val="0"/>
-              </w:numPr>
-              <w:rPr>
-                <w:sz w:val="24"/>
-              </w:rPr>
-            </w:pPr>
-            <w:r>
-              <w:rPr>
-                <w:rFonts w:hint="eastAsia"/>
-                <w:sz w:val="24"/>
+              <w:jc w:val="center"/>
+            </w:pPr>
+            <w:r>
+              <w:rPr>
+                <w:rFonts w:hint="eastAsia"/>
+              </w:rPr>
+              <w:t>QuestEndNpc</w:t>
+            </w:r>
+          </w:p>
+        </w:tc>
+        <w:tc>
+          <w:tcPr>
+            <w:tcW w:w="4822" w:type="dxa"/>
+          </w:tcPr>
+          <w:p>
+            <w:pPr>
+              <w:pStyle w:val="2"/>
+              <w:numPr>
+                <w:ilvl w:val="0"/>
+                <w:numId w:val="0"/>
+              </w:numPr>
+            </w:pPr>
+            <w:r>
+              <w:rPr>
+                <w:rFonts w:hint="eastAsia"/>
               </w:rPr>
               <w:t xml:space="preserve">퀘스트를 완료할 수 있는 </w:t>
             </w:r>
             <w:r>
-              <w:rPr>
-                <w:sz w:val="24"/>
-              </w:rPr>
-              <w:t>npc</w:t>
-            </w:r>
-            <w:r>
-              <w:rPr>
-                <w:rFonts w:hint="eastAsia"/>
-                <w:sz w:val="24"/>
-              </w:rPr>
-              <w:t xml:space="preserve">. </w:t>
-            </w:r>
-            <w:r>
-              <w:rPr>
-                <w:sz w:val="24"/>
-              </w:rPr>
-              <w:t>npcInfo</w:t>
-            </w:r>
-            <w:r>
-              <w:rPr>
-                <w:rFonts w:hint="eastAsia"/>
-                <w:sz w:val="24"/>
-              </w:rPr>
-              <w:t xml:space="preserve"> 테이블의 값</w:t>
+              <w:t>NPC</w:t>
+            </w:r>
+          </w:p>
+        </w:tc>
+        <w:tc>
+          <w:tcPr>
+            <w:tcW w:w="1664" w:type="dxa"/>
+          </w:tcPr>
+          <w:p>
+            <w:pPr>
+              <w:pStyle w:val="2"/>
+              <w:numPr>
+                <w:ilvl w:val="0"/>
+                <w:numId w:val="0"/>
+              </w:numPr>
+              <w:jc w:val="center"/>
+            </w:pPr>
+            <w:r>
+              <w:rPr>
+                <w:rFonts w:hint="eastAsia"/>
+              </w:rPr>
+              <w:t>N</w:t>
+            </w:r>
+            <w:r>
+              <w:rPr>
+                <w:rFonts w:hint="eastAsia"/>
+              </w:rPr>
+              <w:t>pcPosition</w:t>
             </w:r>
           </w:p>
         </w:tc>
@@ -2617,7 +2962,7 @@
       <w:tr>
         <w:tc>
           <w:tcPr>
-            <w:tcW w:w="2478" w:type="dxa"/>
+            <w:tcW w:w="2204" w:type="dxa"/>
           </w:tcPr>
           <w:p>
             <w:pPr>
@@ -2626,60 +2971,59 @@
                 <w:ilvl w:val="0"/>
                 <w:numId w:val="0"/>
               </w:numPr>
-              <w:rPr>
-                <w:szCs w:val="28"/>
-              </w:rPr>
-            </w:pPr>
-            <w:r>
-              <w:rPr>
-                <w:szCs w:val="28"/>
-              </w:rPr>
-              <w:t>questDeepHistory</w:t>
-            </w:r>
-          </w:p>
-        </w:tc>
-        <w:tc>
-          <w:tcPr>
-            <w:tcW w:w="6212" w:type="dxa"/>
-          </w:tcPr>
-          <w:p>
-            <w:pPr>
-              <w:pStyle w:val="1"/>
-              <w:numPr>
-                <w:ilvl w:val="0"/>
-                <w:numId w:val="0"/>
-              </w:numPr>
-              <w:rPr>
-                <w:sz w:val="24"/>
-              </w:rPr>
-            </w:pPr>
-            <w:r>
-              <w:rPr>
-                <w:rFonts w:hint="eastAsia"/>
-                <w:sz w:val="24"/>
-              </w:rPr>
-              <w:t xml:space="preserve">퀘스트의 상세 내용. </w:t>
-            </w:r>
-            <w:r>
-              <w:rPr>
-                <w:sz w:val="24"/>
-              </w:rPr>
-              <w:t>questScript</w:t>
-            </w:r>
-            <w:r>
-              <w:rPr>
-                <w:rFonts w:hint="eastAsia"/>
-                <w:sz w:val="24"/>
-              </w:rPr>
-              <w:t xml:space="preserve"> 번호 입력</w:t>
-            </w:r>
+              <w:jc w:val="center"/>
+            </w:pPr>
+            <w:r>
+              <w:rPr>
+                <w:rFonts w:hint="eastAsia"/>
+              </w:rPr>
+              <w:t>Quest</w:t>
+            </w:r>
+            <w:r>
+              <w:t>DeepHistory</w:t>
+            </w:r>
+          </w:p>
+        </w:tc>
+        <w:tc>
+          <w:tcPr>
+            <w:tcW w:w="4822" w:type="dxa"/>
+          </w:tcPr>
+          <w:p>
+            <w:pPr>
+              <w:pStyle w:val="2"/>
+              <w:numPr>
+                <w:ilvl w:val="0"/>
+                <w:numId w:val="0"/>
+              </w:numPr>
+            </w:pPr>
+            <w:r>
+              <w:rPr>
+                <w:rFonts w:hint="eastAsia"/>
+              </w:rPr>
+              <w:t>퀘스트 상세 내용</w:t>
+            </w:r>
+          </w:p>
+        </w:tc>
+        <w:tc>
+          <w:tcPr>
+            <w:tcW w:w="1664" w:type="dxa"/>
+          </w:tcPr>
+          <w:p>
+            <w:pPr>
+              <w:pStyle w:val="2"/>
+              <w:numPr>
+                <w:ilvl w:val="0"/>
+                <w:numId w:val="0"/>
+              </w:numPr>
+              <w:jc w:val="center"/>
+            </w:pPr>
           </w:p>
         </w:tc>
       </w:tr>
       <w:tr>
         <w:tc>
           <w:tcPr>
-            <w:tcW w:w="2478" w:type="dxa"/>
+            <w:tcW w:w="2204" w:type="dxa"/>
           </w:tcPr>
           <w:p>
             <w:pPr>
@@ -2688,60 +3032,56 @@
                 <w:ilvl w:val="0"/>
                 <w:numId w:val="0"/>
               </w:numPr>
-              <w:rPr>
-                <w:szCs w:val="28"/>
-              </w:rPr>
-            </w:pPr>
-            <w:r>
-              <w:rPr>
-                <w:szCs w:val="28"/>
-              </w:rPr>
-              <w:t>QuestHistory</w:t>
-            </w:r>
-          </w:p>
-        </w:tc>
-        <w:tc>
-          <w:tcPr>
-            <w:tcW w:w="6212" w:type="dxa"/>
-          </w:tcPr>
-          <w:p>
-            <w:pPr>
-              <w:pStyle w:val="1"/>
-              <w:numPr>
-                <w:ilvl w:val="0"/>
-                <w:numId w:val="0"/>
-              </w:numPr>
-              <w:rPr>
-                <w:sz w:val="24"/>
-              </w:rPr>
-            </w:pPr>
-            <w:r>
-              <w:rPr>
-                <w:rFonts w:hint="eastAsia"/>
-                <w:sz w:val="24"/>
-              </w:rPr>
-              <w:t>퀘스트의 간략</w:t>
-            </w:r>
-            <w:r>
-              <w:rPr>
-                <w:sz w:val="24"/>
-              </w:rPr>
-              <w:t xml:space="preserve"> </w:t>
-            </w:r>
-            <w:r>
-              <w:rPr>
-                <w:rFonts w:hint="eastAsia"/>
-                <w:sz w:val="24"/>
-              </w:rPr>
-              <w:t>내용</w:t>
-            </w:r>
+              <w:jc w:val="center"/>
+            </w:pPr>
+            <w:r>
+              <w:rPr>
+                <w:rFonts w:hint="eastAsia"/>
+              </w:rPr>
+              <w:t>QuestMiniHistory</w:t>
+            </w:r>
+          </w:p>
+        </w:tc>
+        <w:tc>
+          <w:tcPr>
+            <w:tcW w:w="4822" w:type="dxa"/>
+          </w:tcPr>
+          <w:p>
+            <w:pPr>
+              <w:pStyle w:val="2"/>
+              <w:numPr>
+                <w:ilvl w:val="0"/>
+                <w:numId w:val="0"/>
+              </w:numPr>
+            </w:pPr>
+            <w:r>
+              <w:rPr>
+                <w:rFonts w:hint="eastAsia"/>
+              </w:rPr>
+              <w:t>퀘스트 간략 내용</w:t>
+            </w:r>
+          </w:p>
+        </w:tc>
+        <w:tc>
+          <w:tcPr>
+            <w:tcW w:w="1664" w:type="dxa"/>
+          </w:tcPr>
+          <w:p>
+            <w:pPr>
+              <w:pStyle w:val="2"/>
+              <w:numPr>
+                <w:ilvl w:val="0"/>
+                <w:numId w:val="0"/>
+              </w:numPr>
+              <w:jc w:val="center"/>
+            </w:pPr>
           </w:p>
         </w:tc>
       </w:tr>
       <w:tr>
         <w:tc>
           <w:tcPr>
-            <w:tcW w:w="2478" w:type="dxa"/>
+            <w:tcW w:w="2204" w:type="dxa"/>
           </w:tcPr>
           <w:p>
             <w:pPr>
@@ -2750,39 +3090,60 @@
                 <w:ilvl w:val="0"/>
                 <w:numId w:val="0"/>
               </w:numPr>
-              <w:rPr>
-                <w:szCs w:val="28"/>
-              </w:rPr>
-            </w:pPr>
-            <w:r>
-              <w:rPr>
-                <w:szCs w:val="28"/>
-              </w:rPr>
-              <w:t>QuestCondition</w:t>
-            </w:r>
-          </w:p>
-        </w:tc>
-        <w:tc>
-          <w:tcPr>
-            <w:tcW w:w="6212" w:type="dxa"/>
-          </w:tcPr>
-          <w:p>
-            <w:pPr>
-              <w:pStyle w:val="1"/>
-              <w:numPr>
-                <w:ilvl w:val="0"/>
-                <w:numId w:val="0"/>
-              </w:numPr>
-              <w:rPr>
-                <w:sz w:val="24"/>
-              </w:rPr>
-            </w:pPr>
-            <w:r>
-              <w:rPr>
-                <w:rFonts w:hint="eastAsia"/>
-                <w:sz w:val="24"/>
-              </w:rPr>
-              <w:t>퀘스트의 조건 입력</w:t>
+              <w:jc w:val="center"/>
+            </w:pPr>
+            <w:r>
+              <w:rPr>
+                <w:rFonts w:hint="eastAsia"/>
+              </w:rPr>
+              <w:t>QuestScriptStart</w:t>
+            </w:r>
+          </w:p>
+        </w:tc>
+        <w:tc>
+          <w:tcPr>
+            <w:tcW w:w="4822" w:type="dxa"/>
+          </w:tcPr>
+          <w:p>
+            <w:pPr>
+              <w:pStyle w:val="2"/>
+              <w:numPr>
+                <w:ilvl w:val="0"/>
+                <w:numId w:val="0"/>
+              </w:numPr>
+            </w:pPr>
+            <w:r>
+              <w:rPr>
+                <w:rFonts w:hint="eastAsia"/>
+              </w:rPr>
+              <w:t>퀘스트 대화 시 시작 스크립트 번호</w:t>
+            </w:r>
+          </w:p>
+        </w:tc>
+        <w:tc>
+          <w:tcPr>
+            <w:tcW w:w="1664" w:type="dxa"/>
+          </w:tcPr>
+          <w:p>
+            <w:pPr>
+              <w:pStyle w:val="2"/>
+              <w:numPr>
+                <w:ilvl w:val="0"/>
+                <w:numId w:val="0"/>
+              </w:numPr>
+              <w:jc w:val="center"/>
+            </w:pPr>
+            <w:r>
+              <w:rPr>
+                <w:rFonts w:hint="eastAsia"/>
+              </w:rPr>
+              <w:t>N</w:t>
+            </w:r>
+            <w:r>
+              <w:rPr>
+                <w:rFonts w:hint="eastAsia"/>
+              </w:rPr>
+              <w:t>pcScript</w:t>
             </w:r>
           </w:p>
         </w:tc>
@@ -2790,7 +3151,7 @@
       <w:tr>
         <w:tc>
           <w:tcPr>
-            <w:tcW w:w="2478" w:type="dxa"/>
+            <w:tcW w:w="2204" w:type="dxa"/>
           </w:tcPr>
           <w:p>
             <w:pPr>
@@ -2799,45 +3160,63 @@
                 <w:ilvl w:val="0"/>
                 <w:numId w:val="0"/>
               </w:numPr>
-              <w:rPr>
-                <w:szCs w:val="28"/>
-              </w:rPr>
-            </w:pPr>
-            <w:r>
-              <w:rPr>
-                <w:szCs w:val="28"/>
-              </w:rPr>
-              <w:t>questStart</w:t>
-            </w:r>
-          </w:p>
-        </w:tc>
-        <w:tc>
-          <w:tcPr>
-            <w:tcW w:w="6212" w:type="dxa"/>
-          </w:tcPr>
-          <w:p>
-            <w:pPr>
-              <w:pStyle w:val="1"/>
-              <w:numPr>
-                <w:ilvl w:val="0"/>
-                <w:numId w:val="0"/>
-              </w:numPr>
-              <w:rPr>
-                <w:sz w:val="24"/>
-              </w:rPr>
-            </w:pPr>
-            <w:r>
-              <w:rPr>
-                <w:sz w:val="24"/>
-              </w:rPr>
-              <w:t>qeustScript</w:t>
-            </w:r>
-            <w:r>
-              <w:rPr>
-                <w:rFonts w:hint="eastAsia"/>
-                <w:sz w:val="24"/>
-              </w:rPr>
-              <w:t>에 쓸 퀘스트 스크립트 시작 번호</w:t>
+              <w:jc w:val="center"/>
+            </w:pPr>
+            <w:r>
+              <w:rPr>
+                <w:rFonts w:hint="eastAsia"/>
+              </w:rPr>
+              <w:t>QuestScriptEnd</w:t>
+            </w:r>
+          </w:p>
+        </w:tc>
+        <w:tc>
+          <w:tcPr>
+            <w:tcW w:w="4822" w:type="dxa"/>
+          </w:tcPr>
+          <w:p>
+            <w:pPr>
+              <w:pStyle w:val="2"/>
+              <w:numPr>
+                <w:ilvl w:val="0"/>
+                <w:numId w:val="0"/>
+              </w:numPr>
+            </w:pPr>
+            <w:r>
+              <w:rPr>
+                <w:rFonts w:hint="eastAsia"/>
+              </w:rPr>
+              <w:t>퀘스트 대화 시 끝 스크립트 번호</w:t>
+            </w:r>
+          </w:p>
+        </w:tc>
+        <w:tc>
+          <w:tcPr>
+            <w:tcW w:w="1664" w:type="dxa"/>
+          </w:tcPr>
+          <w:p>
+            <w:pPr>
+              <w:pStyle w:val="2"/>
+              <w:numPr>
+                <w:ilvl w:val="0"/>
+                <w:numId w:val="0"/>
+              </w:numPr>
+              <w:jc w:val="center"/>
+            </w:pPr>
+            <w:r>
+              <w:t>N</w:t>
+            </w:r>
+            <w:r>
+              <w:rPr>
+                <w:rFonts w:hint="eastAsia"/>
+              </w:rPr>
+              <w:t>pcS</w:t>
+            </w:r>
+            <w:r>
+              <w:rPr>
+                <w:rFonts w:hint="eastAsia"/>
+              </w:rPr>
+              <w:t>cript</w:t>
             </w:r>
           </w:p>
         </w:tc>
@@ -2845,7 +3224,7 @@
       <w:tr>
         <w:tc>
           <w:tcPr>
-            <w:tcW w:w="2478" w:type="dxa"/>
+            <w:tcW w:w="2204" w:type="dxa"/>
           </w:tcPr>
           <w:p>
             <w:pPr>
@@ -2854,66 +3233,19 @@
                 <w:ilvl w:val="0"/>
                 <w:numId w:val="0"/>
               </w:numPr>
-              <w:rPr>
-                <w:szCs w:val="28"/>
-              </w:rPr>
-            </w:pPr>
-            <w:r>
-              <w:rPr>
-                <w:szCs w:val="28"/>
-              </w:rPr>
-              <w:t>QuestEnd</w:t>
-            </w:r>
-          </w:p>
-        </w:tc>
-        <w:tc>
-          <w:tcPr>
-            <w:tcW w:w="6212" w:type="dxa"/>
-          </w:tcPr>
-          <w:p>
-            <w:pPr>
-              <w:pStyle w:val="1"/>
-              <w:numPr>
-                <w:ilvl w:val="0"/>
-                <w:numId w:val="0"/>
-              </w:numPr>
-              <w:rPr>
-                <w:sz w:val="24"/>
-              </w:rPr>
-            </w:pPr>
-            <w:r>
-              <w:rPr>
-                <w:sz w:val="24"/>
-              </w:rPr>
-              <w:t>questScr</w:t>
-            </w:r>
-            <w:r>
-              <w:rPr>
-                <w:rFonts w:hint="eastAsia"/>
-                <w:sz w:val="24"/>
-              </w:rPr>
-              <w:t>i</w:t>
-            </w:r>
-            <w:r>
-              <w:rPr>
-                <w:sz w:val="24"/>
-              </w:rPr>
-              <w:t>pt</w:t>
-            </w:r>
-            <w:r>
-              <w:rPr>
-                <w:rFonts w:hint="eastAsia"/>
-                <w:sz w:val="24"/>
-              </w:rPr>
-              <w:t>에 쓸 퀘스트 스크립트 마감 번호.</w:t>
-            </w:r>
-          </w:p>
-        </w:tc>
-      </w:tr>
-      <w:tr>
-        <w:tc>
-          <w:tcPr>
-            <w:tcW w:w="2478" w:type="dxa"/>
+              <w:jc w:val="center"/>
+            </w:pPr>
+            <w:r>
+              <w:rPr>
+                <w:rFonts w:hint="eastAsia"/>
+              </w:rPr>
+              <w:t>QuestSuc</w:t>
+            </w:r>
+          </w:p>
+        </w:tc>
+        <w:tc>
+          <w:tcPr>
+            <w:tcW w:w="4822" w:type="dxa"/>
           </w:tcPr>
           <w:p>
             <w:pPr>
@@ -2922,60 +3254,18 @@
                 <w:ilvl w:val="0"/>
                 <w:numId w:val="0"/>
               </w:numPr>
-              <w:rPr>
-                <w:szCs w:val="28"/>
-              </w:rPr>
-            </w:pPr>
-            <w:r>
-              <w:rPr>
-                <w:szCs w:val="28"/>
-              </w:rPr>
-              <w:t>questSuc</w:t>
-            </w:r>
-          </w:p>
-        </w:tc>
-        <w:tc>
-          <w:tcPr>
-            <w:tcW w:w="6212" w:type="dxa"/>
-          </w:tcPr>
-          <w:p>
-            <w:pPr>
-              <w:pStyle w:val="1"/>
-              <w:numPr>
-                <w:ilvl w:val="0"/>
-                <w:numId w:val="0"/>
-              </w:numPr>
-              <w:rPr>
-                <w:sz w:val="24"/>
-              </w:rPr>
-            </w:pPr>
-            <w:r>
-              <w:rPr>
-                <w:rFonts w:hint="eastAsia"/>
-                <w:sz w:val="24"/>
-              </w:rPr>
-              <w:t xml:space="preserve">퀘스트 완료 시 </w:t>
-            </w:r>
-            <w:r>
-              <w:rPr>
-                <w:sz w:val="24"/>
-              </w:rPr>
-              <w:t>questscript</w:t>
-            </w:r>
-            <w:r>
-              <w:rPr>
-                <w:rFonts w:hint="eastAsia"/>
-                <w:sz w:val="24"/>
-              </w:rPr>
-              <w:t xml:space="preserve"> 출력 스크립트 번호</w:t>
-            </w:r>
-          </w:p>
-        </w:tc>
-      </w:tr>
-      <w:tr>
-        <w:tc>
-          <w:tcPr>
-            <w:tcW w:w="2478" w:type="dxa"/>
+            </w:pPr>
+            <w:r>
+              <w:rPr>
+                <w:rFonts w:hint="eastAsia"/>
+              </w:rPr>
+              <w:t>퀘스트 완료 시 출력 스크립트 번호</w:t>
+            </w:r>
+          </w:p>
+        </w:tc>
+        <w:tc>
+          <w:tcPr>
+            <w:tcW w:w="1664" w:type="dxa"/>
           </w:tcPr>
           <w:p>
             <w:pPr>
@@ -2984,70 +3274,31 @@
                 <w:ilvl w:val="0"/>
                 <w:numId w:val="0"/>
               </w:numPr>
-              <w:rPr>
-                <w:szCs w:val="28"/>
-              </w:rPr>
-            </w:pPr>
-            <w:r>
-              <w:rPr>
-                <w:szCs w:val="28"/>
-              </w:rPr>
-              <w:t>questBackground</w:t>
-            </w:r>
-          </w:p>
-        </w:tc>
-        <w:tc>
-          <w:tcPr>
-            <w:tcW w:w="6212" w:type="dxa"/>
-          </w:tcPr>
-          <w:p>
-            <w:pPr>
-              <w:pStyle w:val="1"/>
-              <w:numPr>
-                <w:ilvl w:val="0"/>
-                <w:numId w:val="0"/>
-              </w:numPr>
-              <w:rPr>
-                <w:sz w:val="24"/>
-              </w:rPr>
-            </w:pPr>
-            <w:r>
-              <w:rPr>
-                <w:rFonts w:hint="eastAsia"/>
-                <w:sz w:val="24"/>
-              </w:rPr>
-              <w:t xml:space="preserve">퀘스트를 부여한 </w:t>
-            </w:r>
-            <w:r>
-              <w:rPr>
-                <w:sz w:val="24"/>
-              </w:rPr>
-              <w:t>NPC</w:t>
-            </w:r>
-            <w:r>
-              <w:rPr>
-                <w:rFonts w:hint="eastAsia"/>
-                <w:sz w:val="24"/>
-              </w:rPr>
-              <w:t xml:space="preserve">의 </w:t>
-            </w:r>
-            <w:r>
-              <w:rPr>
-                <w:sz w:val="24"/>
-              </w:rPr>
-              <w:t>portrait</w:t>
-            </w:r>
-            <w:r>
-              <w:rPr>
-                <w:rFonts w:hint="eastAsia"/>
-                <w:sz w:val="24"/>
-              </w:rPr>
-              <w:t>.</w:t>
+              <w:jc w:val="center"/>
+            </w:pPr>
+            <w:r>
+              <w:rPr>
+                <w:rFonts w:hint="eastAsia"/>
+              </w:rPr>
+              <w:t>NpcScript</w:t>
             </w:r>
           </w:p>
         </w:tc>
       </w:tr>
     </w:tbl>
+    <w:p>
+      <w:pPr>
+        <w:pStyle w:val="2"/>
+        <w:numPr>
+          <w:ilvl w:val="0"/>
+          <w:numId w:val="0"/>
+        </w:numPr>
+        <w:ind w:left="1760"/>
+        <w:rPr>
+          <w:rFonts w:hint="eastAsia"/>
+        </w:rPr>
+      </w:pPr>
+    </w:p>
     <w:p>
       <w:pPr>
         <w:widowControl/>
@@ -3055,8 +3306,6 @@
         <w:jc w:val="left"/>
         <w:rPr>
           <w:rFonts w:asciiTheme="majorHAnsi" w:eastAsiaTheme="majorEastAsia" w:hAnsiTheme="majorHAnsi" w:cstheme="majorBidi"/>
-          <w:sz w:val="28"/>
-          <w:szCs w:val="28"/>
         </w:rPr>
       </w:pPr>
     </w:p>
@@ -3065,13 +3314,7 @@
         <w:pStyle w:val="2"/>
       </w:pPr>
       <w:r>
-        <w:rPr>
-          <w:rFonts w:hint="eastAsia"/>
-        </w:rPr>
         <w:lastRenderedPageBreak/>
-        <w:t xml:space="preserve"> </w:t>
-      </w:r>
-      <w:r>
         <w:t>npcScript</w:t>
       </w:r>
       <w:r>
@@ -3455,13 +3698,7 @@
         <w:t>수락 방법을 설정한다</w:t>
       </w:r>
     </w:p>
-    <w:p>
-      <w:pPr>
-        <w:rPr>
-          <w:rFonts w:hint="eastAsia"/>
-        </w:rPr>
-      </w:pPr>
-    </w:p>
+    <w:p/>
     <w:p>
       <w:pPr>
         <w:pStyle w:val="3"/>
@@ -3751,7 +3988,7 @@
       <w:pPr>
         <w:pStyle w:val="1"/>
       </w:pPr>
-      <w:bookmarkStart w:id="2" w:name="_Toc462768242"/>
+      <w:bookmarkStart w:id="3" w:name="_Toc462768242"/>
       <w:r>
         <w:lastRenderedPageBreak/>
         <w:t>NPC</w:t>
@@ -3762,7 +3999,7 @@
         </w:rPr>
         <w:t xml:space="preserve"> 상호작용</w:t>
       </w:r>
-      <w:bookmarkEnd w:id="2"/>
+      <w:bookmarkEnd w:id="3"/>
     </w:p>
     <w:p>
       <w:pPr>
@@ -6000,7 +6237,7 @@
         </w:numPr>
         <w:ind w:left="1760"/>
       </w:pPr>
-      <w:bookmarkStart w:id="3" w:name="_Toc462768245"/>
+      <w:bookmarkStart w:id="4" w:name="_Toc462768245"/>
     </w:p>
     <w:p>
       <w:pPr>
@@ -6029,7 +6266,7 @@
         </w:rPr>
         <w:t>라벨 설정</w:t>
       </w:r>
-      <w:bookmarkEnd w:id="3"/>
+      <w:bookmarkEnd w:id="4"/>
     </w:p>
     <w:p>
       <w:pPr>
@@ -6227,9 +6464,6 @@
           <w:numId w:val="0"/>
         </w:numPr>
         <w:ind w:left="2240"/>
-        <w:rPr>
-          <w:rFonts w:hint="eastAsia"/>
-        </w:rPr>
       </w:pPr>
     </w:p>
     <w:p>
@@ -6408,7 +6642,7 @@
           <w:rFonts w:asciiTheme="majorHAnsi" w:eastAsiaTheme="majorEastAsia" w:hAnsiTheme="majorHAnsi" w:cstheme="majorBidi"/>
         </w:rPr>
       </w:pPr>
-      <w:bookmarkStart w:id="4" w:name="_Toc462768246"/>
+      <w:bookmarkStart w:id="5" w:name="_Toc462768246"/>
       <w:r>
         <w:br w:type="page"/>
       </w:r>
@@ -6441,7 +6675,7 @@
         </w:rPr>
         <w:t>와 상호작용 조건</w:t>
       </w:r>
-      <w:bookmarkEnd w:id="4"/>
+      <w:bookmarkEnd w:id="5"/>
     </w:p>
     <w:p>
       <w:pPr>
@@ -6484,9 +6718,6 @@
           <w:numId w:val="0"/>
         </w:numPr>
         <w:ind w:left="2240"/>
-        <w:rPr>
-          <w:rFonts w:hint="eastAsia"/>
-        </w:rPr>
       </w:pPr>
     </w:p>
     <w:p>
@@ -6511,9 +6742,6 @@
           <w:numId w:val="0"/>
         </w:numPr>
         <w:ind w:left="2240"/>
-        <w:rPr>
-          <w:rFonts w:hint="eastAsia"/>
-        </w:rPr>
       </w:pPr>
     </w:p>
     <w:p>
@@ -6833,7 +7061,7 @@
           <w:rFonts w:asciiTheme="majorHAnsi" w:eastAsiaTheme="majorEastAsia" w:hAnsiTheme="majorHAnsi" w:cstheme="majorBidi"/>
         </w:rPr>
       </w:pPr>
-      <w:bookmarkStart w:id="5" w:name="_Toc462768247"/>
+      <w:bookmarkStart w:id="6" w:name="_Toc462768247"/>
       <w:r>
         <w:br w:type="page"/>
       </w:r>
@@ -6846,8 +7074,6 @@
           <w:szCs w:val="28"/>
         </w:rPr>
       </w:pPr>
-      <w:bookmarkStart w:id="6" w:name="_GoBack"/>
-      <w:bookmarkEnd w:id="6"/>
       <w:r>
         <w:lastRenderedPageBreak/>
         <w:t>NPC</w:t>
@@ -6858,7 +7084,7 @@
         </w:rPr>
         <w:t>와 상호작용 시</w:t>
       </w:r>
-      <w:bookmarkEnd w:id="5"/>
+      <w:bookmarkEnd w:id="6"/>
     </w:p>
     <w:p>
       <w:pPr>
@@ -11257,7 +11483,7 @@
 </file>
 
 <file path=customXml/itemProps1.xml><?xml version="1.0" encoding="utf-8"?>
-<ds:datastoreItem xmlns:ds="http://schemas.openxmlformats.org/officeDocument/2006/customXml" ds:itemID="{4D7988BD-9667-475B-BC64-64067CCC0986}">
+<ds:datastoreItem xmlns:ds="http://schemas.openxmlformats.org/officeDocument/2006/customXml" ds:itemID="{25F73DC1-1486-4F40-88D5-D7A781D70E76}">
   <ds:schemaRefs>
     <ds:schemaRef ds:uri="http://schemas.openxmlformats.org/officeDocument/2006/bibliography"/>
   </ds:schemaRefs>

</xml_diff>